<commit_message>
Actualizacion,  a la documentacion
Introduccion
Justificacion
Roles
Objetivo General
Objetivo Especificos
</commit_message>
<xml_diff>
--- a/Online Store Documentacion.docx
+++ b/Online Store Documentacion.docx
@@ -342,6 +342,7 @@
                               <w:dataBinding w:prefixMappings="xmlns:ns0='http://purl.org/dc/elements/1.1/' xmlns:ns1='http://schemas.openxmlformats.org/package/2006/metadata/core-properties' " w:xpath="/ns1:coreProperties[1]/ns0:title[1]" w:storeItemID="{6C3C8BC8-F283-45AE-878A-BAB7291924A1}"/>
                               <w:text/>
                             </w:sdtPr>
+                            <w:sdtEndPr/>
                             <w:sdtContent>
                               <w:p>
                                 <w:pPr>
@@ -382,6 +383,7 @@
                               <w:dataBinding w:prefixMappings="xmlns:ns0='http://purl.org/dc/elements/1.1/' xmlns:ns1='http://schemas.openxmlformats.org/package/2006/metadata/core-properties' " w:xpath="/ns1:coreProperties[1]/ns0:subject[1]" w:storeItemID="{6C3C8BC8-F283-45AE-878A-BAB7291924A1}"/>
                               <w:text/>
                             </w:sdtPr>
+                            <w:sdtEndPr/>
                             <w:sdtContent>
                               <w:p>
                                 <w:pPr>
@@ -465,7 +467,15 @@
             <w:rPr>
               <w:lang w:val="es-ES"/>
             </w:rPr>
-            <w:t>Contenido</w:t>
+            <w:t>Conteni</w:t>
+          </w:r>
+          <w:bookmarkStart w:id="0" w:name="_GoBack"/>
+          <w:bookmarkEnd w:id="0"/>
+          <w:r>
+            <w:rPr>
+              <w:lang w:val="es-ES"/>
+            </w:rPr>
+            <w:t>do</w:t>
           </w:r>
         </w:p>
         <w:p>
@@ -488,14 +498,15 @@
           <w:r>
             <w:fldChar w:fldCharType="separate"/>
           </w:r>
-          <w:hyperlink w:anchor="_Toc390991657" w:history="1">
+          <w:hyperlink w:anchor="_Toc392869395" w:history="1">
             <w:r>
               <w:rPr>
                 <w:rStyle w:val="Hipervnculo"/>
+                <w:rFonts w:eastAsia="Times New Roman"/>
                 <w:b/>
                 <w:noProof/>
               </w:rPr>
-              <w:t>Definición del sistema</w:t>
+              <w:t>Introducción</w:t>
             </w:r>
             <w:r>
               <w:rPr>
@@ -516,7 +527,7 @@
                 <w:noProof/>
                 <w:webHidden/>
               </w:rPr>
-              <w:instrText xml:space="preserve"> PAGEREF _Toc390991657 \h </w:instrText>
+              <w:instrText xml:space="preserve"> PAGEREF _Toc392869395 \h </w:instrText>
             </w:r>
             <w:r>
               <w:rPr>
@@ -536,7 +547,7 @@
                 <w:noProof/>
                 <w:webHidden/>
               </w:rPr>
-              <w:t>3</w:t>
+              <w:t>4</w:t>
             </w:r>
             <w:r>
               <w:rPr>
@@ -558,14 +569,15 @@
               <w:noProof/>
             </w:rPr>
           </w:pPr>
-          <w:hyperlink w:anchor="_Toc390991658" w:history="1">
+          <w:hyperlink w:anchor="_Toc392869396" w:history="1">
             <w:r>
               <w:rPr>
                 <w:rStyle w:val="Hipervnculo"/>
+                <w:rFonts w:eastAsia="Times New Roman"/>
                 <w:b/>
                 <w:noProof/>
               </w:rPr>
-              <w:t>Alcance del sistema</w:t>
+              <w:t>Justificación</w:t>
             </w:r>
             <w:r>
               <w:rPr>
@@ -586,7 +598,7 @@
                 <w:noProof/>
                 <w:webHidden/>
               </w:rPr>
-              <w:instrText xml:space="preserve"> PAGEREF _Toc390991658 \h </w:instrText>
+              <w:instrText xml:space="preserve"> PAGEREF _Toc392869396 \h </w:instrText>
             </w:r>
             <w:r>
               <w:rPr>
@@ -606,7 +618,7 @@
                 <w:noProof/>
                 <w:webHidden/>
               </w:rPr>
-              <w:t>3</w:t>
+              <w:t>4</w:t>
             </w:r>
             <w:r>
               <w:rPr>
@@ -628,13 +640,366 @@
               <w:noProof/>
             </w:rPr>
           </w:pPr>
-          <w:hyperlink w:anchor="_Toc390991659" w:history="1">
+          <w:hyperlink w:anchor="_Toc392869397" w:history="1">
+            <w:r>
+              <w:rPr>
+                <w:rStyle w:val="Hipervnculo"/>
+                <w:rFonts w:eastAsia="Times New Roman"/>
+                <w:b/>
+                <w:noProof/>
+              </w:rPr>
+              <w:t>Objetivo General</w:t>
+            </w:r>
+            <w:r>
+              <w:rPr>
+                <w:noProof/>
+                <w:webHidden/>
+              </w:rPr>
+              <w:tab/>
+            </w:r>
+            <w:r>
+              <w:rPr>
+                <w:noProof/>
+                <w:webHidden/>
+              </w:rPr>
+              <w:fldChar w:fldCharType="begin"/>
+            </w:r>
+            <w:r>
+              <w:rPr>
+                <w:noProof/>
+                <w:webHidden/>
+              </w:rPr>
+              <w:instrText xml:space="preserve"> PAGEREF _Toc392869397 \h </w:instrText>
+            </w:r>
+            <w:r>
+              <w:rPr>
+                <w:noProof/>
+                <w:webHidden/>
+              </w:rPr>
+            </w:r>
+            <w:r>
+              <w:rPr>
+                <w:noProof/>
+                <w:webHidden/>
+              </w:rPr>
+              <w:fldChar w:fldCharType="separate"/>
+            </w:r>
+            <w:r>
+              <w:rPr>
+                <w:noProof/>
+                <w:webHidden/>
+              </w:rPr>
+              <w:t>4</w:t>
+            </w:r>
+            <w:r>
+              <w:rPr>
+                <w:noProof/>
+                <w:webHidden/>
+              </w:rPr>
+              <w:fldChar w:fldCharType="end"/>
+            </w:r>
+          </w:hyperlink>
+        </w:p>
+        <w:p>
+          <w:pPr>
+            <w:pStyle w:val="TDC1"/>
+            <w:tabs>
+              <w:tab w:val="right" w:leader="dot" w:pos="8828"/>
+            </w:tabs>
+            <w:rPr>
+              <w:rFonts w:cstheme="minorBidi"/>
+              <w:noProof/>
+            </w:rPr>
+          </w:pPr>
+          <w:hyperlink w:anchor="_Toc392869398" w:history="1">
+            <w:r>
+              <w:rPr>
+                <w:rStyle w:val="Hipervnculo"/>
+                <w:rFonts w:eastAsia="Times New Roman"/>
+                <w:b/>
+                <w:noProof/>
+              </w:rPr>
+              <w:t>Objetivos específicos</w:t>
+            </w:r>
+            <w:r>
+              <w:rPr>
+                <w:noProof/>
+                <w:webHidden/>
+              </w:rPr>
+              <w:tab/>
+            </w:r>
+            <w:r>
+              <w:rPr>
+                <w:noProof/>
+                <w:webHidden/>
+              </w:rPr>
+              <w:fldChar w:fldCharType="begin"/>
+            </w:r>
+            <w:r>
+              <w:rPr>
+                <w:noProof/>
+                <w:webHidden/>
+              </w:rPr>
+              <w:instrText xml:space="preserve"> PAGEREF _Toc392869398 \h </w:instrText>
+            </w:r>
+            <w:r>
+              <w:rPr>
+                <w:noProof/>
+                <w:webHidden/>
+              </w:rPr>
+            </w:r>
+            <w:r>
+              <w:rPr>
+                <w:noProof/>
+                <w:webHidden/>
+              </w:rPr>
+              <w:fldChar w:fldCharType="separate"/>
+            </w:r>
+            <w:r>
+              <w:rPr>
+                <w:noProof/>
+                <w:webHidden/>
+              </w:rPr>
+              <w:t>4</w:t>
+            </w:r>
+            <w:r>
+              <w:rPr>
+                <w:noProof/>
+                <w:webHidden/>
+              </w:rPr>
+              <w:fldChar w:fldCharType="end"/>
+            </w:r>
+          </w:hyperlink>
+        </w:p>
+        <w:p>
+          <w:pPr>
+            <w:pStyle w:val="TDC1"/>
+            <w:tabs>
+              <w:tab w:val="right" w:leader="dot" w:pos="8828"/>
+            </w:tabs>
+            <w:rPr>
+              <w:rFonts w:cstheme="minorBidi"/>
+              <w:noProof/>
+            </w:rPr>
+          </w:pPr>
+          <w:hyperlink w:anchor="_Toc392869399" w:history="1">
+            <w:r>
+              <w:rPr>
+                <w:rStyle w:val="Hipervnculo"/>
+                <w:rFonts w:eastAsia="Times New Roman"/>
+                <w:b/>
+                <w:noProof/>
+              </w:rPr>
+              <w:t>Roles</w:t>
+            </w:r>
+            <w:r>
+              <w:rPr>
+                <w:noProof/>
+                <w:webHidden/>
+              </w:rPr>
+              <w:tab/>
+            </w:r>
+            <w:r>
+              <w:rPr>
+                <w:noProof/>
+                <w:webHidden/>
+              </w:rPr>
+              <w:fldChar w:fldCharType="begin"/>
+            </w:r>
+            <w:r>
+              <w:rPr>
+                <w:noProof/>
+                <w:webHidden/>
+              </w:rPr>
+              <w:instrText xml:space="preserve"> PAGEREF _Toc392869399 \h </w:instrText>
+            </w:r>
+            <w:r>
+              <w:rPr>
+                <w:noProof/>
+                <w:webHidden/>
+              </w:rPr>
+            </w:r>
+            <w:r>
+              <w:rPr>
+                <w:noProof/>
+                <w:webHidden/>
+              </w:rPr>
+              <w:fldChar w:fldCharType="separate"/>
+            </w:r>
+            <w:r>
+              <w:rPr>
+                <w:noProof/>
+                <w:webHidden/>
+              </w:rPr>
+              <w:t>5</w:t>
+            </w:r>
+            <w:r>
+              <w:rPr>
+                <w:noProof/>
+                <w:webHidden/>
+              </w:rPr>
+              <w:fldChar w:fldCharType="end"/>
+            </w:r>
+          </w:hyperlink>
+        </w:p>
+        <w:p>
+          <w:pPr>
+            <w:pStyle w:val="TDC1"/>
+            <w:tabs>
+              <w:tab w:val="right" w:leader="dot" w:pos="8828"/>
+            </w:tabs>
+            <w:rPr>
+              <w:rFonts w:cstheme="minorBidi"/>
+              <w:noProof/>
+            </w:rPr>
+          </w:pPr>
+          <w:hyperlink w:anchor="_Toc392869400" w:history="1">
             <w:r>
               <w:rPr>
                 <w:rStyle w:val="Hipervnculo"/>
                 <w:b/>
                 <w:noProof/>
               </w:rPr>
+              <w:t>Definición del sistema</w:t>
+            </w:r>
+            <w:r>
+              <w:rPr>
+                <w:noProof/>
+                <w:webHidden/>
+              </w:rPr>
+              <w:tab/>
+            </w:r>
+            <w:r>
+              <w:rPr>
+                <w:noProof/>
+                <w:webHidden/>
+              </w:rPr>
+              <w:fldChar w:fldCharType="begin"/>
+            </w:r>
+            <w:r>
+              <w:rPr>
+                <w:noProof/>
+                <w:webHidden/>
+              </w:rPr>
+              <w:instrText xml:space="preserve"> PAGEREF _Toc392869400 \h </w:instrText>
+            </w:r>
+            <w:r>
+              <w:rPr>
+                <w:noProof/>
+                <w:webHidden/>
+              </w:rPr>
+            </w:r>
+            <w:r>
+              <w:rPr>
+                <w:noProof/>
+                <w:webHidden/>
+              </w:rPr>
+              <w:fldChar w:fldCharType="separate"/>
+            </w:r>
+            <w:r>
+              <w:rPr>
+                <w:noProof/>
+                <w:webHidden/>
+              </w:rPr>
+              <w:t>5</w:t>
+            </w:r>
+            <w:r>
+              <w:rPr>
+                <w:noProof/>
+                <w:webHidden/>
+              </w:rPr>
+              <w:fldChar w:fldCharType="end"/>
+            </w:r>
+          </w:hyperlink>
+        </w:p>
+        <w:p>
+          <w:pPr>
+            <w:pStyle w:val="TDC1"/>
+            <w:tabs>
+              <w:tab w:val="right" w:leader="dot" w:pos="8828"/>
+            </w:tabs>
+            <w:rPr>
+              <w:rFonts w:cstheme="minorBidi"/>
+              <w:noProof/>
+            </w:rPr>
+          </w:pPr>
+          <w:hyperlink w:anchor="_Toc392869401" w:history="1">
+            <w:r>
+              <w:rPr>
+                <w:rStyle w:val="Hipervnculo"/>
+                <w:b/>
+                <w:noProof/>
+              </w:rPr>
+              <w:t>Alcance del sistema</w:t>
+            </w:r>
+            <w:r>
+              <w:rPr>
+                <w:noProof/>
+                <w:webHidden/>
+              </w:rPr>
+              <w:tab/>
+            </w:r>
+            <w:r>
+              <w:rPr>
+                <w:noProof/>
+                <w:webHidden/>
+              </w:rPr>
+              <w:fldChar w:fldCharType="begin"/>
+            </w:r>
+            <w:r>
+              <w:rPr>
+                <w:noProof/>
+                <w:webHidden/>
+              </w:rPr>
+              <w:instrText xml:space="preserve"> PAGEREF _Toc392869401 \h </w:instrText>
+            </w:r>
+            <w:r>
+              <w:rPr>
+                <w:noProof/>
+                <w:webHidden/>
+              </w:rPr>
+            </w:r>
+            <w:r>
+              <w:rPr>
+                <w:noProof/>
+                <w:webHidden/>
+              </w:rPr>
+              <w:fldChar w:fldCharType="separate"/>
+            </w:r>
+            <w:r>
+              <w:rPr>
+                <w:noProof/>
+                <w:webHidden/>
+              </w:rPr>
+              <w:t>5</w:t>
+            </w:r>
+            <w:r>
+              <w:rPr>
+                <w:noProof/>
+                <w:webHidden/>
+              </w:rPr>
+              <w:fldChar w:fldCharType="end"/>
+            </w:r>
+          </w:hyperlink>
+        </w:p>
+        <w:p>
+          <w:pPr>
+            <w:pStyle w:val="TDC1"/>
+            <w:tabs>
+              <w:tab w:val="right" w:leader="dot" w:pos="8828"/>
+            </w:tabs>
+            <w:rPr>
+              <w:rFonts w:cstheme="minorBidi"/>
+              <w:noProof/>
+            </w:rPr>
+          </w:pPr>
+          <w:hyperlink w:anchor="_Toc392869402" w:history="1">
+            <w:r>
+              <w:rPr>
+                <w:rStyle w:val="Hipervnculo"/>
+                <w:b/>
+                <w:noProof/>
+              </w:rPr>
               <w:t>Análisis de Requisitos</w:t>
             </w:r>
             <w:r>
@@ -656,7 +1021,7 @@
                 <w:noProof/>
                 <w:webHidden/>
               </w:rPr>
-              <w:instrText xml:space="preserve"> PAGEREF _Toc390991659 \h </w:instrText>
+              <w:instrText xml:space="preserve"> PAGEREF _Toc392869402 \h </w:instrText>
             </w:r>
             <w:r>
               <w:rPr>
@@ -676,7 +1041,7 @@
                 <w:noProof/>
                 <w:webHidden/>
               </w:rPr>
-              <w:t>3</w:t>
+              <w:t>5</w:t>
             </w:r>
             <w:r>
               <w:rPr>
@@ -698,7 +1063,7 @@
               <w:noProof/>
             </w:rPr>
           </w:pPr>
-          <w:hyperlink w:anchor="_Toc390991660" w:history="1">
+          <w:hyperlink w:anchor="_Toc392869403" w:history="1">
             <w:r>
               <w:rPr>
                 <w:rStyle w:val="Hipervnculo"/>
@@ -725,7 +1090,7 @@
                 <w:noProof/>
                 <w:webHidden/>
               </w:rPr>
-              <w:instrText xml:space="preserve"> PAGEREF _Toc390991660 \h </w:instrText>
+              <w:instrText xml:space="preserve"> PAGEREF _Toc392869403 \h </w:instrText>
             </w:r>
             <w:r>
               <w:rPr>
@@ -745,7 +1110,7 @@
                 <w:noProof/>
                 <w:webHidden/>
               </w:rPr>
-              <w:t>3</w:t>
+              <w:t>5</w:t>
             </w:r>
             <w:r>
               <w:rPr>
@@ -767,7 +1132,7 @@
               <w:noProof/>
             </w:rPr>
           </w:pPr>
-          <w:hyperlink w:anchor="_Toc390991661" w:history="1">
+          <w:hyperlink w:anchor="_Toc392869404" w:history="1">
             <w:r>
               <w:rPr>
                 <w:rStyle w:val="Hipervnculo"/>
@@ -794,7 +1159,7 @@
                 <w:noProof/>
                 <w:webHidden/>
               </w:rPr>
-              <w:instrText xml:space="preserve"> PAGEREF _Toc390991661 \h </w:instrText>
+              <w:instrText xml:space="preserve"> PAGEREF _Toc392869404 \h </w:instrText>
             </w:r>
             <w:r>
               <w:rPr>
@@ -814,7 +1179,7 @@
                 <w:noProof/>
                 <w:webHidden/>
               </w:rPr>
-              <w:t>3</w:t>
+              <w:t>6</w:t>
             </w:r>
             <w:r>
               <w:rPr>
@@ -836,7 +1201,7 @@
               <w:noProof/>
             </w:rPr>
           </w:pPr>
-          <w:hyperlink w:anchor="_Toc390991662" w:history="1">
+          <w:hyperlink w:anchor="_Toc392869405" w:history="1">
             <w:r>
               <w:rPr>
                 <w:rStyle w:val="Hipervnculo"/>
@@ -864,7 +1229,7 @@
                 <w:noProof/>
                 <w:webHidden/>
               </w:rPr>
-              <w:instrText xml:space="preserve"> PAGEREF _Toc390991662 \h </w:instrText>
+              <w:instrText xml:space="preserve"> PAGEREF _Toc392869405 \h </w:instrText>
             </w:r>
             <w:r>
               <w:rPr>
@@ -884,7 +1249,7 @@
                 <w:noProof/>
                 <w:webHidden/>
               </w:rPr>
-              <w:t>4</w:t>
+              <w:t>6</w:t>
             </w:r>
             <w:r>
               <w:rPr>
@@ -906,7 +1271,7 @@
               <w:noProof/>
             </w:rPr>
           </w:pPr>
-          <w:hyperlink w:anchor="_Toc390991663" w:history="1">
+          <w:hyperlink w:anchor="_Toc392869406" w:history="1">
             <w:r>
               <w:rPr>
                 <w:rStyle w:val="Hipervnculo"/>
@@ -933,7 +1298,7 @@
                 <w:noProof/>
                 <w:webHidden/>
               </w:rPr>
-              <w:instrText xml:space="preserve"> PAGEREF _Toc390991663 \h </w:instrText>
+              <w:instrText xml:space="preserve"> PAGEREF _Toc392869406 \h </w:instrText>
             </w:r>
             <w:r>
               <w:rPr>
@@ -953,7 +1318,7 @@
                 <w:noProof/>
                 <w:webHidden/>
               </w:rPr>
-              <w:t>4</w:t>
+              <w:t>6</w:t>
             </w:r>
             <w:r>
               <w:rPr>
@@ -975,7 +1340,7 @@
               <w:noProof/>
             </w:rPr>
           </w:pPr>
-          <w:hyperlink w:anchor="_Toc390991664" w:history="1">
+          <w:hyperlink w:anchor="_Toc392869407" w:history="1">
             <w:r>
               <w:rPr>
                 <w:rStyle w:val="Hipervnculo"/>
@@ -1002,7 +1367,7 @@
                 <w:noProof/>
                 <w:webHidden/>
               </w:rPr>
-              <w:instrText xml:space="preserve"> PAGEREF _Toc390991664 \h </w:instrText>
+              <w:instrText xml:space="preserve"> PAGEREF _Toc392869407 \h </w:instrText>
             </w:r>
             <w:r>
               <w:rPr>
@@ -1022,7 +1387,7 @@
                 <w:noProof/>
                 <w:webHidden/>
               </w:rPr>
-              <w:t>4</w:t>
+              <w:t>7</w:t>
             </w:r>
             <w:r>
               <w:rPr>
@@ -1045,7 +1410,7 @@
               <w:noProof/>
             </w:rPr>
           </w:pPr>
-          <w:hyperlink w:anchor="_Toc390991665" w:history="1">
+          <w:hyperlink w:anchor="_Toc392869408" w:history="1">
             <w:r>
               <w:rPr>
                 <w:rStyle w:val="Hipervnculo"/>
@@ -1087,7 +1452,7 @@
                 <w:noProof/>
                 <w:webHidden/>
               </w:rPr>
-              <w:instrText xml:space="preserve"> PAGEREF _Toc390991665 \h </w:instrText>
+              <w:instrText xml:space="preserve"> PAGEREF _Toc392869408 \h </w:instrText>
             </w:r>
             <w:r>
               <w:rPr>
@@ -1107,7 +1472,7 @@
                 <w:noProof/>
                 <w:webHidden/>
               </w:rPr>
-              <w:t>4</w:t>
+              <w:t>7</w:t>
             </w:r>
             <w:r>
               <w:rPr>
@@ -1130,7 +1495,7 @@
               <w:noProof/>
             </w:rPr>
           </w:pPr>
-          <w:hyperlink w:anchor="_Toc390991666" w:history="1">
+          <w:hyperlink w:anchor="_Toc392869409" w:history="1">
             <w:r>
               <w:rPr>
                 <w:rStyle w:val="Hipervnculo"/>
@@ -1172,7 +1537,7 @@
                 <w:noProof/>
                 <w:webHidden/>
               </w:rPr>
-              <w:instrText xml:space="preserve"> PAGEREF _Toc390991666 \h </w:instrText>
+              <w:instrText xml:space="preserve"> PAGEREF _Toc392869409 \h </w:instrText>
             </w:r>
             <w:r>
               <w:rPr>
@@ -1192,7 +1557,7 @@
                 <w:noProof/>
                 <w:webHidden/>
               </w:rPr>
-              <w:t>4</w:t>
+              <w:t>7</w:t>
             </w:r>
             <w:r>
               <w:rPr>
@@ -1215,7 +1580,7 @@
               <w:noProof/>
             </w:rPr>
           </w:pPr>
-          <w:hyperlink w:anchor="_Toc390991667" w:history="1">
+          <w:hyperlink w:anchor="_Toc392869410" w:history="1">
             <w:r>
               <w:rPr>
                 <w:rStyle w:val="Hipervnculo"/>
@@ -1257,7 +1622,7 @@
                 <w:noProof/>
                 <w:webHidden/>
               </w:rPr>
-              <w:instrText xml:space="preserve"> PAGEREF _Toc390991667 \h </w:instrText>
+              <w:instrText xml:space="preserve"> PAGEREF _Toc392869410 \h </w:instrText>
             </w:r>
             <w:r>
               <w:rPr>
@@ -1277,7 +1642,7 @@
                 <w:noProof/>
                 <w:webHidden/>
               </w:rPr>
-              <w:t>4</w:t>
+              <w:t>7</w:t>
             </w:r>
             <w:r>
               <w:rPr>
@@ -1299,7 +1664,7 @@
               <w:noProof/>
             </w:rPr>
           </w:pPr>
-          <w:hyperlink w:anchor="_Toc390991668" w:history="1">
+          <w:hyperlink w:anchor="_Toc392869411" w:history="1">
             <w:r>
               <w:rPr>
                 <w:rStyle w:val="Hipervnculo"/>
@@ -1326,7 +1691,7 @@
                 <w:noProof/>
                 <w:webHidden/>
               </w:rPr>
-              <w:instrText xml:space="preserve"> PAGEREF _Toc390991668 \h </w:instrText>
+              <w:instrText xml:space="preserve"> PAGEREF _Toc392869411 \h </w:instrText>
             </w:r>
             <w:r>
               <w:rPr>
@@ -1346,7 +1711,7 @@
                 <w:noProof/>
                 <w:webHidden/>
               </w:rPr>
-              <w:t>5</w:t>
+              <w:t>8</w:t>
             </w:r>
             <w:r>
               <w:rPr>
@@ -1368,7 +1733,7 @@
               <w:noProof/>
             </w:rPr>
           </w:pPr>
-          <w:hyperlink w:anchor="_Toc390991669" w:history="1">
+          <w:hyperlink w:anchor="_Toc392869412" w:history="1">
             <w:r>
               <w:rPr>
                 <w:rStyle w:val="Hipervnculo"/>
@@ -1396,7 +1761,7 @@
                 <w:noProof/>
                 <w:webHidden/>
               </w:rPr>
-              <w:instrText xml:space="preserve"> PAGEREF _Toc390991669 \h </w:instrText>
+              <w:instrText xml:space="preserve"> PAGEREF _Toc392869412 \h </w:instrText>
             </w:r>
             <w:r>
               <w:rPr>
@@ -1416,7 +1781,7 @@
                 <w:noProof/>
                 <w:webHidden/>
               </w:rPr>
-              <w:t>6</w:t>
+              <w:t>9</w:t>
             </w:r>
             <w:r>
               <w:rPr>
@@ -1438,7 +1803,7 @@
               <w:noProof/>
             </w:rPr>
           </w:pPr>
-          <w:hyperlink w:anchor="_Toc390991670" w:history="1">
+          <w:hyperlink w:anchor="_Toc392869413" w:history="1">
             <w:r>
               <w:rPr>
                 <w:rStyle w:val="Hipervnculo"/>
@@ -1465,7 +1830,7 @@
                 <w:noProof/>
                 <w:webHidden/>
               </w:rPr>
-              <w:instrText xml:space="preserve"> PAGEREF _Toc390991670 \h </w:instrText>
+              <w:instrText xml:space="preserve"> PAGEREF _Toc392869413 \h </w:instrText>
             </w:r>
             <w:r>
               <w:rPr>
@@ -1485,7 +1850,7 @@
                 <w:noProof/>
                 <w:webHidden/>
               </w:rPr>
-              <w:t>6</w:t>
+              <w:t>9</w:t>
             </w:r>
             <w:r>
               <w:rPr>
@@ -1508,7 +1873,7 @@
               <w:noProof/>
             </w:rPr>
           </w:pPr>
-          <w:hyperlink w:anchor="_Toc390991671" w:history="1">
+          <w:hyperlink w:anchor="_Toc392869414" w:history="1">
             <w:r>
               <w:rPr>
                 <w:rStyle w:val="Hipervnculo"/>
@@ -1549,7 +1914,7 @@
                 <w:noProof/>
                 <w:webHidden/>
               </w:rPr>
-              <w:instrText xml:space="preserve"> PAGEREF _Toc390991671 \h </w:instrText>
+              <w:instrText xml:space="preserve"> PAGEREF _Toc392869414 \h </w:instrText>
             </w:r>
             <w:r>
               <w:rPr>
@@ -1569,7 +1934,7 @@
                 <w:noProof/>
                 <w:webHidden/>
               </w:rPr>
-              <w:t>6</w:t>
+              <w:t>9</w:t>
             </w:r>
             <w:r>
               <w:rPr>
@@ -1592,7 +1957,7 @@
               <w:noProof/>
             </w:rPr>
           </w:pPr>
-          <w:hyperlink w:anchor="_Toc390991672" w:history="1">
+          <w:hyperlink w:anchor="_Toc392869415" w:history="1">
             <w:r>
               <w:rPr>
                 <w:rStyle w:val="Hipervnculo"/>
@@ -1633,7 +1998,7 @@
                 <w:noProof/>
                 <w:webHidden/>
               </w:rPr>
-              <w:instrText xml:space="preserve"> PAGEREF _Toc390991672 \h </w:instrText>
+              <w:instrText xml:space="preserve"> PAGEREF _Toc392869415 \h </w:instrText>
             </w:r>
             <w:r>
               <w:rPr>
@@ -1653,7 +2018,7 @@
                 <w:noProof/>
                 <w:webHidden/>
               </w:rPr>
-              <w:t>6</w:t>
+              <w:t>9</w:t>
             </w:r>
             <w:r>
               <w:rPr>
@@ -1676,7 +2041,7 @@
               <w:noProof/>
             </w:rPr>
           </w:pPr>
-          <w:hyperlink w:anchor="_Toc390991673" w:history="1">
+          <w:hyperlink w:anchor="_Toc392869416" w:history="1">
             <w:r>
               <w:rPr>
                 <w:rStyle w:val="Hipervnculo"/>
@@ -1717,7 +2082,7 @@
                 <w:noProof/>
                 <w:webHidden/>
               </w:rPr>
-              <w:instrText xml:space="preserve"> PAGEREF _Toc390991673 \h </w:instrText>
+              <w:instrText xml:space="preserve"> PAGEREF _Toc392869416 \h </w:instrText>
             </w:r>
             <w:r>
               <w:rPr>
@@ -1737,7 +2102,7 @@
                 <w:noProof/>
                 <w:webHidden/>
               </w:rPr>
-              <w:t>6</w:t>
+              <w:t>9</w:t>
             </w:r>
             <w:r>
               <w:rPr>
@@ -1760,7 +2125,7 @@
               <w:noProof/>
             </w:rPr>
           </w:pPr>
-          <w:hyperlink w:anchor="_Toc390991674" w:history="1">
+          <w:hyperlink w:anchor="_Toc392869417" w:history="1">
             <w:r>
               <w:rPr>
                 <w:rStyle w:val="Hipervnculo"/>
@@ -1801,7 +2166,7 @@
                 <w:noProof/>
                 <w:webHidden/>
               </w:rPr>
-              <w:instrText xml:space="preserve"> PAGEREF _Toc390991674 \h </w:instrText>
+              <w:instrText xml:space="preserve"> PAGEREF _Toc392869417 \h </w:instrText>
             </w:r>
             <w:r>
               <w:rPr>
@@ -1821,7 +2186,7 @@
                 <w:noProof/>
                 <w:webHidden/>
               </w:rPr>
-              <w:t>6</w:t>
+              <w:t>9</w:t>
             </w:r>
             <w:r>
               <w:rPr>
@@ -1843,7 +2208,7 @@
               <w:noProof/>
             </w:rPr>
           </w:pPr>
-          <w:hyperlink w:anchor="_Toc390991675" w:history="1">
+          <w:hyperlink w:anchor="_Toc392869418" w:history="1">
             <w:r>
               <w:rPr>
                 <w:rStyle w:val="Hipervnculo"/>
@@ -1870,7 +2235,7 @@
                 <w:noProof/>
                 <w:webHidden/>
               </w:rPr>
-              <w:instrText xml:space="preserve"> PAGEREF _Toc390991675 \h </w:instrText>
+              <w:instrText xml:space="preserve"> PAGEREF _Toc392869418 \h </w:instrText>
             </w:r>
             <w:r>
               <w:rPr>
@@ -1890,7 +2255,7 @@
                 <w:noProof/>
                 <w:webHidden/>
               </w:rPr>
-              <w:t>7</w:t>
+              <w:t>10</w:t>
             </w:r>
             <w:r>
               <w:rPr>
@@ -1913,7 +2278,7 @@
               <w:noProof/>
             </w:rPr>
           </w:pPr>
-          <w:hyperlink w:anchor="_Toc390991676" w:history="1">
+          <w:hyperlink w:anchor="_Toc392869419" w:history="1">
             <w:r>
               <w:rPr>
                 <w:rStyle w:val="Hipervnculo"/>
@@ -1954,7 +2319,7 @@
                 <w:noProof/>
                 <w:webHidden/>
               </w:rPr>
-              <w:instrText xml:space="preserve"> PAGEREF _Toc390991676 \h </w:instrText>
+              <w:instrText xml:space="preserve"> PAGEREF _Toc392869419 \h </w:instrText>
             </w:r>
             <w:r>
               <w:rPr>
@@ -1974,7 +2339,7 @@
                 <w:noProof/>
                 <w:webHidden/>
               </w:rPr>
-              <w:t>7</w:t>
+              <w:t>10</w:t>
             </w:r>
             <w:r>
               <w:rPr>
@@ -1997,7 +2362,7 @@
               <w:noProof/>
             </w:rPr>
           </w:pPr>
-          <w:hyperlink w:anchor="_Toc390991677" w:history="1">
+          <w:hyperlink w:anchor="_Toc392869420" w:history="1">
             <w:r>
               <w:rPr>
                 <w:rStyle w:val="Hipervnculo"/>
@@ -2038,7 +2403,7 @@
                 <w:noProof/>
                 <w:webHidden/>
               </w:rPr>
-              <w:instrText xml:space="preserve"> PAGEREF _Toc390991677 \h </w:instrText>
+              <w:instrText xml:space="preserve"> PAGEREF _Toc392869420 \h </w:instrText>
             </w:r>
             <w:r>
               <w:rPr>
@@ -2058,7 +2423,7 @@
                 <w:noProof/>
                 <w:webHidden/>
               </w:rPr>
-              <w:t>7</w:t>
+              <w:t>10</w:t>
             </w:r>
             <w:r>
               <w:rPr>
@@ -2081,7 +2446,7 @@
               <w:noProof/>
             </w:rPr>
           </w:pPr>
-          <w:hyperlink w:anchor="_Toc390991678" w:history="1">
+          <w:hyperlink w:anchor="_Toc392869421" w:history="1">
             <w:r>
               <w:rPr>
                 <w:rStyle w:val="Hipervnculo"/>
@@ -2122,7 +2487,7 @@
                 <w:noProof/>
                 <w:webHidden/>
               </w:rPr>
-              <w:instrText xml:space="preserve"> PAGEREF _Toc390991678 \h </w:instrText>
+              <w:instrText xml:space="preserve"> PAGEREF _Toc392869421 \h </w:instrText>
             </w:r>
             <w:r>
               <w:rPr>
@@ -2142,7 +2507,7 @@
                 <w:noProof/>
                 <w:webHidden/>
               </w:rPr>
-              <w:t>7</w:t>
+              <w:t>10</w:t>
             </w:r>
             <w:r>
               <w:rPr>
@@ -2165,7 +2530,7 @@
               <w:noProof/>
             </w:rPr>
           </w:pPr>
-          <w:hyperlink w:anchor="_Toc390991679" w:history="1">
+          <w:hyperlink w:anchor="_Toc392869422" w:history="1">
             <w:r>
               <w:rPr>
                 <w:rStyle w:val="Hipervnculo"/>
@@ -2206,7 +2571,7 @@
                 <w:noProof/>
                 <w:webHidden/>
               </w:rPr>
-              <w:instrText xml:space="preserve"> PAGEREF _Toc390991679 \h </w:instrText>
+              <w:instrText xml:space="preserve"> PAGEREF _Toc392869422 \h </w:instrText>
             </w:r>
             <w:r>
               <w:rPr>
@@ -2226,7 +2591,7 @@
                 <w:noProof/>
                 <w:webHidden/>
               </w:rPr>
-              <w:t>7</w:t>
+              <w:t>10</w:t>
             </w:r>
             <w:r>
               <w:rPr>
@@ -2248,7 +2613,7 @@
               <w:noProof/>
             </w:rPr>
           </w:pPr>
-          <w:hyperlink w:anchor="_Toc390991680" w:history="1">
+          <w:hyperlink w:anchor="_Toc392869423" w:history="1">
             <w:r>
               <w:rPr>
                 <w:rStyle w:val="Hipervnculo"/>
@@ -2276,7 +2641,7 @@
                 <w:noProof/>
                 <w:webHidden/>
               </w:rPr>
-              <w:instrText xml:space="preserve"> PAGEREF _Toc390991680 \h </w:instrText>
+              <w:instrText xml:space="preserve"> PAGEREF _Toc392869423 \h </w:instrText>
             </w:r>
             <w:r>
               <w:rPr>
@@ -2296,7 +2661,7 @@
                 <w:noProof/>
                 <w:webHidden/>
               </w:rPr>
-              <w:t>8</w:t>
+              <w:t>11</w:t>
             </w:r>
             <w:r>
               <w:rPr>
@@ -2318,7 +2683,7 @@
               <w:noProof/>
             </w:rPr>
           </w:pPr>
-          <w:hyperlink w:anchor="_Toc390991681" w:history="1">
+          <w:hyperlink w:anchor="_Toc392869424" w:history="1">
             <w:r>
               <w:rPr>
                 <w:rStyle w:val="Hipervnculo"/>
@@ -2345,7 +2710,7 @@
                 <w:noProof/>
                 <w:webHidden/>
               </w:rPr>
-              <w:instrText xml:space="preserve"> PAGEREF _Toc390991681 \h </w:instrText>
+              <w:instrText xml:space="preserve"> PAGEREF _Toc392869424 \h </w:instrText>
             </w:r>
             <w:r>
               <w:rPr>
@@ -2365,7 +2730,7 @@
                 <w:noProof/>
                 <w:webHidden/>
               </w:rPr>
-              <w:t>8</w:t>
+              <w:t>11</w:t>
             </w:r>
             <w:r>
               <w:rPr>
@@ -2388,7 +2753,7 @@
               <w:noProof/>
             </w:rPr>
           </w:pPr>
-          <w:hyperlink w:anchor="_Toc390991682" w:history="1">
+          <w:hyperlink w:anchor="_Toc392869425" w:history="1">
             <w:r>
               <w:rPr>
                 <w:rStyle w:val="Hipervnculo"/>
@@ -2429,7 +2794,7 @@
                 <w:noProof/>
                 <w:webHidden/>
               </w:rPr>
-              <w:instrText xml:space="preserve"> PAGEREF _Toc390991682 \h </w:instrText>
+              <w:instrText xml:space="preserve"> PAGEREF _Toc392869425 \h </w:instrText>
             </w:r>
             <w:r>
               <w:rPr>
@@ -2449,7 +2814,7 @@
                 <w:noProof/>
                 <w:webHidden/>
               </w:rPr>
-              <w:t>8</w:t>
+              <w:t>11</w:t>
             </w:r>
             <w:r>
               <w:rPr>
@@ -2471,7 +2836,7 @@
               <w:noProof/>
             </w:rPr>
           </w:pPr>
-          <w:hyperlink w:anchor="_Toc390991683" w:history="1">
+          <w:hyperlink w:anchor="_Toc392869426" w:history="1">
             <w:r>
               <w:rPr>
                 <w:rStyle w:val="Hipervnculo"/>
@@ -2498,7 +2863,7 @@
                 <w:noProof/>
                 <w:webHidden/>
               </w:rPr>
-              <w:instrText xml:space="preserve"> PAGEREF _Toc390991683 \h </w:instrText>
+              <w:instrText xml:space="preserve"> PAGEREF _Toc392869426 \h </w:instrText>
             </w:r>
             <w:r>
               <w:rPr>
@@ -2518,7 +2883,7 @@
                 <w:noProof/>
                 <w:webHidden/>
               </w:rPr>
-              <w:t>8</w:t>
+              <w:t>11</w:t>
             </w:r>
             <w:r>
               <w:rPr>
@@ -2536,6 +2901,7 @@
               <w:bCs/>
               <w:lang w:val="es-ES"/>
             </w:rPr>
+            <w:lastRenderedPageBreak/>
             <w:fldChar w:fldCharType="end"/>
           </w:r>
         </w:p>
@@ -2580,224 +2946,1540 @@
         <w:pStyle w:val="Ttulo1"/>
         <w:jc w:val="center"/>
         <w:rPr>
+          <w:rFonts w:eastAsia="Times New Roman"/>
           <w:b/>
-        </w:rPr>
-      </w:pPr>
-      <w:bookmarkStart w:id="0" w:name="_Toc390991657"/>
-      <w:r>
-        <w:rPr>
+          <w:lang w:eastAsia="es-MX"/>
+        </w:rPr>
+      </w:pPr>
+      <w:bookmarkStart w:id="1" w:name="_Toc392869395"/>
+      <w:r>
+        <w:rPr>
+          <w:rFonts w:eastAsia="Times New Roman"/>
           <w:b/>
+          <w:lang w:eastAsia="es-MX"/>
         </w:rPr>
         <w:lastRenderedPageBreak/>
-        <w:t>Definición del sistema</w:t>
-      </w:r>
-      <w:bookmarkEnd w:id="0"/>
-    </w:p>
-    <w:p>
-      <w:pPr>
+        <w:t>Introducción</w:t>
+      </w:r>
+      <w:bookmarkEnd w:id="1"/>
+    </w:p>
+    <w:p>
+      <w:pPr>
+        <w:tabs>
+          <w:tab w:val="left" w:pos="916"/>
+          <w:tab w:val="left" w:pos="1832"/>
+          <w:tab w:val="left" w:pos="2748"/>
+          <w:tab w:val="left" w:pos="3664"/>
+          <w:tab w:val="left" w:pos="4580"/>
+          <w:tab w:val="left" w:pos="5496"/>
+          <w:tab w:val="left" w:pos="6412"/>
+          <w:tab w:val="left" w:pos="7328"/>
+          <w:tab w:val="left" w:pos="8244"/>
+          <w:tab w:val="left" w:pos="9160"/>
+          <w:tab w:val="left" w:pos="10076"/>
+          <w:tab w:val="left" w:pos="10992"/>
+          <w:tab w:val="left" w:pos="11908"/>
+          <w:tab w:val="left" w:pos="12824"/>
+          <w:tab w:val="left" w:pos="13740"/>
+          <w:tab w:val="left" w:pos="14656"/>
+        </w:tabs>
+        <w:spacing w:after="0" w:line="270" w:lineRule="atLeast"/>
+        <w:rPr>
+          <w:rFonts w:ascii="Arial" w:eastAsia="Times New Roman" w:hAnsi="Arial" w:cs="Arial"/>
+          <w:color w:val="333333"/>
+          <w:sz w:val="24"/>
+          <w:szCs w:val="24"/>
+          <w:lang w:eastAsia="es-MX"/>
+        </w:rPr>
+      </w:pPr>
+    </w:p>
+    <w:p>
+      <w:pPr>
+        <w:tabs>
+          <w:tab w:val="left" w:pos="916"/>
+          <w:tab w:val="left" w:pos="1832"/>
+          <w:tab w:val="left" w:pos="2748"/>
+          <w:tab w:val="left" w:pos="3664"/>
+          <w:tab w:val="left" w:pos="4580"/>
+          <w:tab w:val="left" w:pos="5496"/>
+          <w:tab w:val="left" w:pos="6412"/>
+          <w:tab w:val="left" w:pos="7328"/>
+          <w:tab w:val="left" w:pos="8244"/>
+          <w:tab w:val="left" w:pos="9160"/>
+          <w:tab w:val="left" w:pos="10076"/>
+          <w:tab w:val="left" w:pos="10992"/>
+          <w:tab w:val="left" w:pos="11908"/>
+          <w:tab w:val="left" w:pos="12824"/>
+          <w:tab w:val="left" w:pos="13740"/>
+          <w:tab w:val="left" w:pos="14656"/>
+        </w:tabs>
+        <w:spacing w:after="0" w:line="270" w:lineRule="atLeast"/>
         <w:jc w:val="both"/>
         <w:rPr>
-          <w:rFonts w:ascii="Arial" w:hAnsi="Arial" w:cs="Arial"/>
-          <w:sz w:val="24"/>
-        </w:rPr>
-      </w:pPr>
-      <w:r>
-        <w:rPr>
-          <w:rFonts w:ascii="Arial" w:hAnsi="Arial" w:cs="Arial"/>
-          <w:sz w:val="24"/>
-        </w:rPr>
-        <w:t>El si</w:t>
-      </w:r>
-      <w:r>
-        <w:rPr>
-          <w:rFonts w:ascii="Arial" w:hAnsi="Arial" w:cs="Arial"/>
-          <w:sz w:val="24"/>
-        </w:rPr>
-        <w:t>stema OnlineStore es un página</w:t>
-      </w:r>
-      <w:r>
-        <w:rPr>
-          <w:rFonts w:ascii="Arial" w:hAnsi="Arial" w:cs="Arial"/>
-          <w:sz w:val="24"/>
-        </w:rPr>
-        <w:t xml:space="preserve"> Web</w:t>
-      </w:r>
-      <w:r>
-        <w:rPr>
-          <w:rFonts w:ascii="Arial" w:hAnsi="Arial" w:cs="Arial"/>
-          <w:sz w:val="24"/>
-        </w:rPr>
-        <w:t xml:space="preserve"> donde una empresa podrá vender diferentes productos a sus clientes, la empresa podrá agregar nuevos productos y administrarlos, también podrá aplicar descuentos  y gestionar las categorías. Los clientes deberán de registrarse para </w:t>
-      </w:r>
-      <w:r>
-        <w:rPr>
-          <w:rFonts w:ascii="Arial" w:hAnsi="Arial" w:cs="Arial"/>
-          <w:sz w:val="24"/>
-        </w:rPr>
-        <w:t xml:space="preserve">llegar a </w:t>
-      </w:r>
-      <w:r>
-        <w:rPr>
-          <w:rFonts w:ascii="Arial" w:hAnsi="Arial" w:cs="Arial"/>
-          <w:sz w:val="24"/>
-        </w:rPr>
-        <w:t>comprar productos, también tendrán un carrito de compras donde ellos verán los productos que han pedido para luego poder comprarlo, si el cliente no desea un producto lo puede eliminar de</w:t>
-      </w:r>
-      <w:r>
-        <w:rPr>
-          <w:rFonts w:ascii="Arial" w:hAnsi="Arial" w:cs="Arial"/>
-          <w:sz w:val="24"/>
-        </w:rPr>
-        <w:t>l carrito de compras.</w:t>
-      </w:r>
+          <w:rFonts w:ascii="Arial" w:eastAsia="Times New Roman" w:hAnsi="Arial" w:cs="Arial"/>
+          <w:color w:val="333333"/>
+          <w:sz w:val="24"/>
+          <w:szCs w:val="24"/>
+          <w:lang w:eastAsia="es-MX"/>
+        </w:rPr>
+      </w:pPr>
+      <w:r>
+        <w:rPr>
+          <w:rFonts w:ascii="Arial" w:eastAsia="Times New Roman" w:hAnsi="Arial" w:cs="Arial"/>
+          <w:color w:val="333333"/>
+          <w:sz w:val="24"/>
+          <w:szCs w:val="24"/>
+          <w:lang w:eastAsia="es-MX"/>
+        </w:rPr>
+        <w:t>En el presente proyecto se desarrollara e implementara una aplicación web, con el lenguaje de programación HTML5, utilizando hojas de estilo CSS3 y con JavaScript con conexión a una base de datos, para una tienda en línea de una empresa vendiendo sus productos a personas en específico, y en base en la información general reportes para saber el inventario de los productos, monto vendido y listado de clientes para dicha empresa.</w:t>
+      </w:r>
+    </w:p>
+    <w:p>
+      <w:pPr>
+        <w:tabs>
+          <w:tab w:val="left" w:pos="916"/>
+          <w:tab w:val="left" w:pos="1832"/>
+          <w:tab w:val="left" w:pos="2748"/>
+          <w:tab w:val="left" w:pos="3664"/>
+          <w:tab w:val="left" w:pos="4580"/>
+          <w:tab w:val="left" w:pos="5496"/>
+          <w:tab w:val="left" w:pos="6412"/>
+          <w:tab w:val="left" w:pos="7328"/>
+          <w:tab w:val="left" w:pos="8244"/>
+          <w:tab w:val="left" w:pos="9160"/>
+          <w:tab w:val="left" w:pos="10076"/>
+          <w:tab w:val="left" w:pos="10992"/>
+          <w:tab w:val="left" w:pos="11908"/>
+          <w:tab w:val="left" w:pos="12824"/>
+          <w:tab w:val="left" w:pos="13740"/>
+          <w:tab w:val="left" w:pos="14656"/>
+        </w:tabs>
+        <w:spacing w:after="0" w:line="270" w:lineRule="atLeast"/>
+        <w:rPr>
+          <w:rFonts w:ascii="Arial" w:eastAsia="Times New Roman" w:hAnsi="Arial" w:cs="Arial"/>
+          <w:color w:val="333333"/>
+          <w:sz w:val="24"/>
+          <w:szCs w:val="24"/>
+          <w:lang w:eastAsia="es-MX"/>
+        </w:rPr>
+      </w:pPr>
     </w:p>
     <w:p>
       <w:pPr>
         <w:pStyle w:val="Ttulo1"/>
         <w:jc w:val="center"/>
         <w:rPr>
+          <w:rFonts w:eastAsia="Times New Roman"/>
           <w:b/>
-        </w:rPr>
-      </w:pPr>
-      <w:bookmarkStart w:id="1" w:name="_Toc390991658"/>
-      <w:r>
-        <w:rPr>
+          <w:lang w:eastAsia="es-MX"/>
+        </w:rPr>
+      </w:pPr>
+      <w:bookmarkStart w:id="2" w:name="_Toc392869396"/>
+      <w:r>
+        <w:rPr>
+          <w:rFonts w:eastAsia="Times New Roman"/>
           <w:b/>
-        </w:rPr>
-        <w:t>Alcance del sistema</w:t>
-      </w:r>
-      <w:bookmarkEnd w:id="1"/>
-    </w:p>
-    <w:p>
-      <w:pPr>
+          <w:lang w:eastAsia="es-MX"/>
+        </w:rPr>
+        <w:t>Justificación</w:t>
+      </w:r>
+      <w:bookmarkEnd w:id="2"/>
+    </w:p>
+    <w:p>
+      <w:pPr>
+        <w:tabs>
+          <w:tab w:val="left" w:pos="916"/>
+          <w:tab w:val="left" w:pos="1832"/>
+          <w:tab w:val="left" w:pos="2748"/>
+          <w:tab w:val="left" w:pos="3664"/>
+          <w:tab w:val="left" w:pos="4580"/>
+          <w:tab w:val="left" w:pos="5496"/>
+          <w:tab w:val="left" w:pos="6412"/>
+          <w:tab w:val="left" w:pos="7328"/>
+          <w:tab w:val="left" w:pos="8244"/>
+          <w:tab w:val="left" w:pos="9160"/>
+          <w:tab w:val="left" w:pos="10076"/>
+          <w:tab w:val="left" w:pos="10992"/>
+          <w:tab w:val="left" w:pos="11908"/>
+          <w:tab w:val="left" w:pos="12824"/>
+          <w:tab w:val="left" w:pos="13740"/>
+          <w:tab w:val="left" w:pos="14656"/>
+        </w:tabs>
+        <w:spacing w:after="0" w:line="270" w:lineRule="atLeast"/>
+        <w:rPr>
+          <w:rFonts w:ascii="Arial" w:eastAsia="Times New Roman" w:hAnsi="Arial" w:cs="Arial"/>
+          <w:color w:val="333333"/>
+          <w:sz w:val="24"/>
+          <w:szCs w:val="24"/>
+          <w:lang w:eastAsia="es-MX"/>
+        </w:rPr>
+      </w:pPr>
+    </w:p>
+    <w:p>
+      <w:pPr>
+        <w:tabs>
+          <w:tab w:val="left" w:pos="916"/>
+          <w:tab w:val="left" w:pos="1832"/>
+          <w:tab w:val="left" w:pos="2748"/>
+          <w:tab w:val="left" w:pos="3664"/>
+          <w:tab w:val="left" w:pos="4580"/>
+          <w:tab w:val="left" w:pos="5496"/>
+          <w:tab w:val="left" w:pos="6412"/>
+          <w:tab w:val="left" w:pos="7328"/>
+          <w:tab w:val="left" w:pos="8244"/>
+          <w:tab w:val="left" w:pos="9160"/>
+          <w:tab w:val="left" w:pos="10076"/>
+          <w:tab w:val="left" w:pos="10992"/>
+          <w:tab w:val="left" w:pos="11908"/>
+          <w:tab w:val="left" w:pos="12824"/>
+          <w:tab w:val="left" w:pos="13740"/>
+          <w:tab w:val="left" w:pos="14656"/>
+        </w:tabs>
+        <w:spacing w:after="0" w:line="270" w:lineRule="atLeast"/>
         <w:jc w:val="both"/>
         <w:rPr>
-          <w:rFonts w:ascii="Arial" w:hAnsi="Arial" w:cs="Arial"/>
-          <w:sz w:val="24"/>
-        </w:rPr>
-      </w:pPr>
-      <w:r>
-        <w:rPr>
-          <w:rFonts w:ascii="Arial" w:hAnsi="Arial" w:cs="Arial"/>
-          <w:sz w:val="24"/>
-        </w:rPr>
-        <w:t>El</w:t>
-      </w:r>
-      <w:r>
-        <w:rPr>
-          <w:rFonts w:ascii="Arial" w:hAnsi="Arial" w:cs="Arial"/>
-          <w:sz w:val="24"/>
-        </w:rPr>
-        <w:t xml:space="preserve"> deberá</w:t>
-      </w:r>
-      <w:r>
-        <w:rPr>
-          <w:rFonts w:ascii="Arial" w:hAnsi="Arial" w:cs="Arial"/>
-          <w:sz w:val="24"/>
-        </w:rPr>
-        <w:t xml:space="preserve"> ser desarrollado con el Lenguaje de Programación PHP</w:t>
-      </w:r>
-      <w:r>
-        <w:rPr>
-          <w:rFonts w:ascii="Arial" w:hAnsi="Arial" w:cs="Arial"/>
-          <w:sz w:val="24"/>
-        </w:rPr>
-        <w:t xml:space="preserve"> ya sea utilizando un Framework para desarrollarlo de una manera más rápido o utilizando algunos patrones de diseño para tener una mejor estabilidad en el sistema</w:t>
-      </w:r>
-      <w:r>
-        <w:rPr>
-          <w:rFonts w:ascii="Arial" w:hAnsi="Arial" w:cs="Arial"/>
-          <w:sz w:val="24"/>
-        </w:rPr>
-        <w:t xml:space="preserve">, también se </w:t>
-      </w:r>
-      <w:r>
-        <w:rPr>
-          <w:rFonts w:ascii="Arial" w:hAnsi="Arial" w:cs="Arial"/>
-          <w:sz w:val="24"/>
-        </w:rPr>
-        <w:t>tendrá que</w:t>
-      </w:r>
-      <w:r>
-        <w:rPr>
-          <w:rFonts w:ascii="Arial" w:hAnsi="Arial" w:cs="Arial"/>
-          <w:sz w:val="24"/>
-        </w:rPr>
-        <w:t xml:space="preserve"> crear vistas con HTML</w:t>
-      </w:r>
-      <w:r>
-        <w:rPr>
-          <w:rFonts w:ascii="Arial" w:hAnsi="Arial" w:cs="Arial"/>
-          <w:sz w:val="24"/>
-        </w:rPr>
-        <w:t>5</w:t>
-      </w:r>
-      <w:r>
-        <w:rPr>
-          <w:rFonts w:ascii="Arial" w:hAnsi="Arial" w:cs="Arial"/>
-          <w:sz w:val="24"/>
-        </w:rPr>
-        <w:t xml:space="preserve"> estas ayudadas </w:t>
-      </w:r>
-      <w:r>
-        <w:rPr>
-          <w:rFonts w:ascii="Arial" w:hAnsi="Arial" w:cs="Arial"/>
-          <w:sz w:val="24"/>
-        </w:rPr>
-        <w:t>con el CSS3 o CSS2</w:t>
-      </w:r>
-      <w:r>
-        <w:rPr>
-          <w:rFonts w:ascii="Arial" w:hAnsi="Arial" w:cs="Arial"/>
-          <w:sz w:val="24"/>
-        </w:rPr>
-        <w:t xml:space="preserve"> para el diseño de la interfaz</w:t>
-      </w:r>
-      <w:r>
-        <w:rPr>
-          <w:rFonts w:ascii="Arial" w:hAnsi="Arial" w:cs="Arial"/>
-          <w:sz w:val="24"/>
-        </w:rPr>
-        <w:t>, deberá ser desarrollada con un patrón de diseño denominado MVC</w:t>
-      </w:r>
-      <w:r>
-        <w:rPr>
-          <w:rFonts w:ascii="Arial" w:hAnsi="Arial" w:cs="Arial"/>
-          <w:sz w:val="24"/>
-        </w:rPr>
-        <w:t xml:space="preserve"> obligatoriamente</w:t>
-      </w:r>
-      <w:r>
-        <w:rPr>
-          <w:rFonts w:ascii="Arial" w:hAnsi="Arial" w:cs="Arial"/>
-          <w:sz w:val="24"/>
-        </w:rPr>
-        <w:t>.</w:t>
-      </w:r>
-      <w:r>
-        <w:rPr>
-          <w:rFonts w:ascii="Arial" w:hAnsi="Arial" w:cs="Arial"/>
-          <w:sz w:val="24"/>
-        </w:rPr>
-        <w:t xml:space="preserve"> Los procesos del sistema deberán estar separados de la presentación.</w:t>
-      </w:r>
+          <w:rFonts w:ascii="Arial" w:eastAsia="Times New Roman" w:hAnsi="Arial" w:cs="Arial"/>
+          <w:color w:val="333333"/>
+          <w:sz w:val="24"/>
+          <w:szCs w:val="24"/>
+          <w:lang w:eastAsia="es-MX"/>
+        </w:rPr>
+      </w:pPr>
+      <w:r>
+        <w:rPr>
+          <w:rFonts w:ascii="Arial" w:eastAsia="Times New Roman" w:hAnsi="Arial" w:cs="Arial"/>
+          <w:color w:val="333333"/>
+          <w:sz w:val="24"/>
+          <w:szCs w:val="24"/>
+          <w:lang w:eastAsia="es-MX"/>
+        </w:rPr>
+        <w:t>El presente proyecto nace de la necesidad de incrementar y fortalecer la productividad en las actividades y procesos realizados por administrativos para tener un medio de información que permita gestionar reportes y controlar e inventariar.</w:t>
+      </w:r>
+    </w:p>
+    <w:p>
+      <w:pPr>
+        <w:tabs>
+          <w:tab w:val="left" w:pos="916"/>
+          <w:tab w:val="left" w:pos="1832"/>
+          <w:tab w:val="left" w:pos="2748"/>
+          <w:tab w:val="left" w:pos="3664"/>
+          <w:tab w:val="left" w:pos="4580"/>
+          <w:tab w:val="left" w:pos="5496"/>
+          <w:tab w:val="left" w:pos="6412"/>
+          <w:tab w:val="left" w:pos="7328"/>
+          <w:tab w:val="left" w:pos="8244"/>
+          <w:tab w:val="left" w:pos="9160"/>
+          <w:tab w:val="left" w:pos="10076"/>
+          <w:tab w:val="left" w:pos="10992"/>
+          <w:tab w:val="left" w:pos="11908"/>
+          <w:tab w:val="left" w:pos="12824"/>
+          <w:tab w:val="left" w:pos="13740"/>
+          <w:tab w:val="left" w:pos="14656"/>
+        </w:tabs>
+        <w:spacing w:after="0" w:line="270" w:lineRule="atLeast"/>
+        <w:jc w:val="both"/>
+        <w:rPr>
+          <w:rFonts w:ascii="Arial" w:eastAsia="Times New Roman" w:hAnsi="Arial" w:cs="Arial"/>
+          <w:color w:val="333333"/>
+          <w:sz w:val="24"/>
+          <w:szCs w:val="24"/>
+          <w:lang w:eastAsia="es-MX"/>
+        </w:rPr>
+      </w:pPr>
+      <w:r>
+        <w:rPr>
+          <w:rFonts w:ascii="Arial" w:eastAsia="Times New Roman" w:hAnsi="Arial" w:cs="Arial"/>
+          <w:color w:val="333333"/>
+          <w:sz w:val="24"/>
+          <w:szCs w:val="24"/>
+          <w:lang w:eastAsia="es-MX"/>
+        </w:rPr>
+        <w:t>También permitirá implementar un método más eficiente para salvaguardar su información evitando la pérdida de la información, así como gestionar reportes en base de su estado, y con ello crear un método más fácil de vender sus productos a personas que no tienen disponibilidad del establecimiento del local.</w:t>
+      </w:r>
+    </w:p>
+    <w:p>
+      <w:pPr>
+        <w:tabs>
+          <w:tab w:val="left" w:pos="916"/>
+          <w:tab w:val="left" w:pos="1832"/>
+          <w:tab w:val="left" w:pos="2748"/>
+          <w:tab w:val="left" w:pos="3664"/>
+          <w:tab w:val="left" w:pos="4580"/>
+          <w:tab w:val="left" w:pos="5496"/>
+          <w:tab w:val="left" w:pos="6412"/>
+          <w:tab w:val="left" w:pos="7328"/>
+          <w:tab w:val="left" w:pos="8244"/>
+          <w:tab w:val="left" w:pos="9160"/>
+          <w:tab w:val="left" w:pos="10076"/>
+          <w:tab w:val="left" w:pos="10992"/>
+          <w:tab w:val="left" w:pos="11908"/>
+          <w:tab w:val="left" w:pos="12824"/>
+          <w:tab w:val="left" w:pos="13740"/>
+          <w:tab w:val="left" w:pos="14656"/>
+        </w:tabs>
+        <w:spacing w:after="0" w:line="270" w:lineRule="atLeast"/>
+        <w:jc w:val="both"/>
+        <w:rPr>
+          <w:rFonts w:ascii="Arial" w:eastAsia="Times New Roman" w:hAnsi="Arial" w:cs="Arial"/>
+          <w:color w:val="333333"/>
+          <w:sz w:val="24"/>
+          <w:szCs w:val="24"/>
+          <w:lang w:eastAsia="es-MX"/>
+        </w:rPr>
+      </w:pPr>
+      <w:r>
+        <w:rPr>
+          <w:rFonts w:ascii="Arial" w:eastAsia="Times New Roman" w:hAnsi="Arial" w:cs="Arial"/>
+          <w:color w:val="333333"/>
+          <w:sz w:val="24"/>
+          <w:szCs w:val="24"/>
+          <w:lang w:eastAsia="es-MX"/>
+        </w:rPr>
+        <w:t>Con el paso del tiempo la implementación de este proyecto beneficiará a la empresa y a los empleados proporcionando un método eficiente para administrar la información, así como fortalecer su productividad y el rendimiento a la hora de efectuar sus actividades.</w:t>
+      </w:r>
+    </w:p>
+    <w:p>
+      <w:pPr>
+        <w:tabs>
+          <w:tab w:val="left" w:pos="916"/>
+          <w:tab w:val="left" w:pos="1832"/>
+          <w:tab w:val="left" w:pos="2748"/>
+          <w:tab w:val="left" w:pos="3664"/>
+          <w:tab w:val="left" w:pos="4580"/>
+          <w:tab w:val="left" w:pos="5496"/>
+          <w:tab w:val="left" w:pos="6412"/>
+          <w:tab w:val="left" w:pos="7328"/>
+          <w:tab w:val="left" w:pos="8244"/>
+          <w:tab w:val="left" w:pos="9160"/>
+          <w:tab w:val="left" w:pos="10076"/>
+          <w:tab w:val="left" w:pos="10992"/>
+          <w:tab w:val="left" w:pos="11908"/>
+          <w:tab w:val="left" w:pos="12824"/>
+          <w:tab w:val="left" w:pos="13740"/>
+          <w:tab w:val="left" w:pos="14656"/>
+        </w:tabs>
+        <w:spacing w:after="0" w:line="270" w:lineRule="atLeast"/>
+        <w:rPr>
+          <w:rFonts w:ascii="Arial" w:eastAsia="Times New Roman" w:hAnsi="Arial" w:cs="Arial"/>
+          <w:color w:val="333333"/>
+          <w:sz w:val="24"/>
+          <w:szCs w:val="24"/>
+          <w:lang w:eastAsia="es-MX"/>
+        </w:rPr>
+      </w:pPr>
+    </w:p>
+    <w:p>
+      <w:pPr>
+        <w:tabs>
+          <w:tab w:val="left" w:pos="916"/>
+          <w:tab w:val="left" w:pos="1832"/>
+          <w:tab w:val="left" w:pos="2748"/>
+          <w:tab w:val="left" w:pos="3664"/>
+          <w:tab w:val="left" w:pos="4580"/>
+          <w:tab w:val="left" w:pos="5496"/>
+          <w:tab w:val="left" w:pos="6412"/>
+          <w:tab w:val="left" w:pos="7328"/>
+          <w:tab w:val="left" w:pos="8244"/>
+          <w:tab w:val="left" w:pos="9160"/>
+          <w:tab w:val="left" w:pos="10076"/>
+          <w:tab w:val="left" w:pos="10992"/>
+          <w:tab w:val="left" w:pos="11908"/>
+          <w:tab w:val="left" w:pos="12824"/>
+          <w:tab w:val="left" w:pos="13740"/>
+          <w:tab w:val="left" w:pos="14656"/>
+        </w:tabs>
+        <w:spacing w:after="0" w:line="270" w:lineRule="atLeast"/>
+        <w:rPr>
+          <w:rFonts w:ascii="Arial" w:eastAsia="Times New Roman" w:hAnsi="Arial" w:cs="Arial"/>
+          <w:color w:val="333333"/>
+          <w:sz w:val="24"/>
+          <w:szCs w:val="24"/>
+          <w:lang w:eastAsia="es-MX"/>
+        </w:rPr>
+      </w:pPr>
     </w:p>
     <w:p>
       <w:pPr>
         <w:pStyle w:val="Ttulo1"/>
         <w:jc w:val="center"/>
         <w:rPr>
+          <w:rFonts w:eastAsia="Times New Roman"/>
           <w:b/>
-        </w:rPr>
-      </w:pPr>
-      <w:bookmarkStart w:id="2" w:name="_Toc390991659"/>
-      <w:r>
-        <w:rPr>
+          <w:lang w:eastAsia="es-MX"/>
+        </w:rPr>
+      </w:pPr>
+      <w:bookmarkStart w:id="3" w:name="_Toc392869397"/>
+      <w:r>
+        <w:rPr>
+          <w:rFonts w:eastAsia="Times New Roman"/>
           <w:b/>
+          <w:lang w:eastAsia="es-MX"/>
+        </w:rPr>
+        <w:t>Objetivo General</w:t>
+      </w:r>
+      <w:bookmarkEnd w:id="3"/>
+    </w:p>
+    <w:p>
+      <w:pPr>
+        <w:tabs>
+          <w:tab w:val="left" w:pos="916"/>
+          <w:tab w:val="left" w:pos="1832"/>
+          <w:tab w:val="left" w:pos="2748"/>
+          <w:tab w:val="left" w:pos="3664"/>
+          <w:tab w:val="left" w:pos="4580"/>
+          <w:tab w:val="left" w:pos="5496"/>
+          <w:tab w:val="left" w:pos="6412"/>
+          <w:tab w:val="left" w:pos="7328"/>
+          <w:tab w:val="left" w:pos="8244"/>
+          <w:tab w:val="left" w:pos="9160"/>
+          <w:tab w:val="left" w:pos="10076"/>
+          <w:tab w:val="left" w:pos="10992"/>
+          <w:tab w:val="left" w:pos="11908"/>
+          <w:tab w:val="left" w:pos="12824"/>
+          <w:tab w:val="left" w:pos="13740"/>
+          <w:tab w:val="left" w:pos="14656"/>
+        </w:tabs>
+        <w:spacing w:after="0" w:line="270" w:lineRule="atLeast"/>
+        <w:rPr>
+          <w:rFonts w:ascii="Arial" w:eastAsia="Times New Roman" w:hAnsi="Arial" w:cs="Arial"/>
+          <w:color w:val="333333"/>
+          <w:sz w:val="24"/>
+          <w:szCs w:val="24"/>
+          <w:lang w:eastAsia="es-MX"/>
+        </w:rPr>
+      </w:pPr>
+    </w:p>
+    <w:p>
+      <w:pPr>
+        <w:tabs>
+          <w:tab w:val="left" w:pos="916"/>
+          <w:tab w:val="left" w:pos="1832"/>
+          <w:tab w:val="left" w:pos="2748"/>
+          <w:tab w:val="left" w:pos="3664"/>
+          <w:tab w:val="left" w:pos="4580"/>
+          <w:tab w:val="left" w:pos="5496"/>
+          <w:tab w:val="left" w:pos="6412"/>
+          <w:tab w:val="left" w:pos="7328"/>
+          <w:tab w:val="left" w:pos="8244"/>
+          <w:tab w:val="left" w:pos="9160"/>
+          <w:tab w:val="left" w:pos="10076"/>
+          <w:tab w:val="left" w:pos="10992"/>
+          <w:tab w:val="left" w:pos="11908"/>
+          <w:tab w:val="left" w:pos="12824"/>
+          <w:tab w:val="left" w:pos="13740"/>
+          <w:tab w:val="left" w:pos="14656"/>
+        </w:tabs>
+        <w:spacing w:after="0" w:line="270" w:lineRule="atLeast"/>
+        <w:rPr>
+          <w:rFonts w:ascii="Arial" w:eastAsia="Times New Roman" w:hAnsi="Arial" w:cs="Arial"/>
+          <w:color w:val="333333"/>
+          <w:sz w:val="24"/>
+          <w:szCs w:val="24"/>
+          <w:lang w:eastAsia="es-MX"/>
+        </w:rPr>
+      </w:pPr>
+      <w:r>
+        <w:rPr>
+          <w:rFonts w:ascii="Arial" w:eastAsia="Times New Roman" w:hAnsi="Arial" w:cs="Arial"/>
+          <w:color w:val="333333"/>
+          <w:sz w:val="24"/>
+          <w:szCs w:val="24"/>
+          <w:lang w:eastAsia="es-MX"/>
+        </w:rPr>
+        <w:t xml:space="preserve">Diseñar e implementar una aplicación para optimizar las actividades y procesos en el manejo de su inventario y una manera más accesible para vender productos a personas en específico utilizando una web programada en HTML5, CSS5, PHP y conexión a una Base de datos con MYSQL. </w:t>
+      </w:r>
+    </w:p>
+    <w:p>
+      <w:pPr>
+        <w:tabs>
+          <w:tab w:val="left" w:pos="916"/>
+          <w:tab w:val="left" w:pos="1832"/>
+          <w:tab w:val="left" w:pos="2748"/>
+          <w:tab w:val="left" w:pos="3664"/>
+          <w:tab w:val="left" w:pos="4580"/>
+          <w:tab w:val="left" w:pos="5496"/>
+          <w:tab w:val="left" w:pos="6412"/>
+          <w:tab w:val="left" w:pos="7328"/>
+          <w:tab w:val="left" w:pos="8244"/>
+          <w:tab w:val="left" w:pos="9160"/>
+          <w:tab w:val="left" w:pos="10076"/>
+          <w:tab w:val="left" w:pos="10992"/>
+          <w:tab w:val="left" w:pos="11908"/>
+          <w:tab w:val="left" w:pos="12824"/>
+          <w:tab w:val="left" w:pos="13740"/>
+          <w:tab w:val="left" w:pos="14656"/>
+        </w:tabs>
+        <w:spacing w:after="0" w:line="270" w:lineRule="atLeast"/>
+        <w:rPr>
+          <w:rFonts w:ascii="Arial" w:eastAsia="Times New Roman" w:hAnsi="Arial" w:cs="Arial"/>
+          <w:color w:val="333333"/>
+          <w:sz w:val="24"/>
+          <w:szCs w:val="24"/>
+          <w:lang w:eastAsia="es-MX"/>
+        </w:rPr>
+      </w:pPr>
+    </w:p>
+    <w:p>
+      <w:pPr>
+        <w:pStyle w:val="Ttulo1"/>
+        <w:jc w:val="center"/>
+        <w:rPr>
+          <w:rFonts w:eastAsia="Times New Roman"/>
+          <w:b/>
+          <w:lang w:eastAsia="es-MX"/>
+        </w:rPr>
+      </w:pPr>
+      <w:bookmarkStart w:id="4" w:name="_Toc392869398"/>
+      <w:r>
+        <w:rPr>
+          <w:rFonts w:eastAsia="Times New Roman"/>
+          <w:b/>
+          <w:lang w:eastAsia="es-MX"/>
+        </w:rPr>
+        <w:t>Objetivos específicos</w:t>
+      </w:r>
+      <w:bookmarkEnd w:id="4"/>
+    </w:p>
+    <w:p>
+      <w:pPr>
+        <w:tabs>
+          <w:tab w:val="left" w:pos="916"/>
+          <w:tab w:val="left" w:pos="1832"/>
+          <w:tab w:val="left" w:pos="2748"/>
+          <w:tab w:val="left" w:pos="3664"/>
+          <w:tab w:val="left" w:pos="4580"/>
+          <w:tab w:val="left" w:pos="5496"/>
+          <w:tab w:val="left" w:pos="6412"/>
+          <w:tab w:val="left" w:pos="7328"/>
+          <w:tab w:val="left" w:pos="8244"/>
+          <w:tab w:val="left" w:pos="9160"/>
+          <w:tab w:val="left" w:pos="10076"/>
+          <w:tab w:val="left" w:pos="10992"/>
+          <w:tab w:val="left" w:pos="11908"/>
+          <w:tab w:val="left" w:pos="12824"/>
+          <w:tab w:val="left" w:pos="13740"/>
+          <w:tab w:val="left" w:pos="14656"/>
+        </w:tabs>
+        <w:spacing w:after="0" w:line="270" w:lineRule="atLeast"/>
+        <w:rPr>
+          <w:rFonts w:ascii="Arial" w:eastAsia="Times New Roman" w:hAnsi="Arial" w:cs="Arial"/>
+          <w:color w:val="333333"/>
+          <w:sz w:val="24"/>
+          <w:szCs w:val="24"/>
+          <w:lang w:eastAsia="es-MX"/>
+        </w:rPr>
+      </w:pPr>
+    </w:p>
+    <w:p>
+      <w:pPr>
+        <w:tabs>
+          <w:tab w:val="left" w:pos="916"/>
+          <w:tab w:val="left" w:pos="1832"/>
+          <w:tab w:val="left" w:pos="2748"/>
+          <w:tab w:val="left" w:pos="3664"/>
+          <w:tab w:val="left" w:pos="4580"/>
+          <w:tab w:val="left" w:pos="5496"/>
+          <w:tab w:val="left" w:pos="6412"/>
+          <w:tab w:val="left" w:pos="7328"/>
+          <w:tab w:val="left" w:pos="8244"/>
+          <w:tab w:val="left" w:pos="9160"/>
+          <w:tab w:val="left" w:pos="10076"/>
+          <w:tab w:val="left" w:pos="10992"/>
+          <w:tab w:val="left" w:pos="11908"/>
+          <w:tab w:val="left" w:pos="12824"/>
+          <w:tab w:val="left" w:pos="13740"/>
+          <w:tab w:val="left" w:pos="14656"/>
+        </w:tabs>
+        <w:spacing w:after="0" w:line="270" w:lineRule="atLeast"/>
+        <w:rPr>
+          <w:rFonts w:ascii="Arial" w:eastAsia="Times New Roman" w:hAnsi="Arial" w:cs="Arial"/>
+          <w:color w:val="333333"/>
+          <w:sz w:val="24"/>
+          <w:szCs w:val="24"/>
+          <w:lang w:eastAsia="es-MX"/>
+        </w:rPr>
+      </w:pPr>
+      <w:r>
+        <w:rPr>
+          <w:rFonts w:ascii="Arial" w:eastAsia="Times New Roman" w:hAnsi="Arial" w:cs="Arial"/>
+          <w:color w:val="333333"/>
+          <w:sz w:val="24"/>
+          <w:szCs w:val="24"/>
+          <w:lang w:eastAsia="es-MX"/>
+        </w:rPr>
+        <w:t xml:space="preserve">Se señalaron los siguientes objetivos específicos. </w:t>
+      </w:r>
+    </w:p>
+    <w:p>
+      <w:pPr>
+        <w:tabs>
+          <w:tab w:val="left" w:pos="916"/>
+          <w:tab w:val="left" w:pos="1832"/>
+          <w:tab w:val="left" w:pos="2748"/>
+          <w:tab w:val="left" w:pos="3664"/>
+          <w:tab w:val="left" w:pos="4580"/>
+          <w:tab w:val="left" w:pos="5496"/>
+          <w:tab w:val="left" w:pos="6412"/>
+          <w:tab w:val="left" w:pos="7328"/>
+          <w:tab w:val="left" w:pos="8244"/>
+          <w:tab w:val="left" w:pos="9160"/>
+          <w:tab w:val="left" w:pos="10076"/>
+          <w:tab w:val="left" w:pos="10992"/>
+          <w:tab w:val="left" w:pos="11908"/>
+          <w:tab w:val="left" w:pos="12824"/>
+          <w:tab w:val="left" w:pos="13740"/>
+          <w:tab w:val="left" w:pos="14656"/>
+        </w:tabs>
+        <w:spacing w:after="0" w:line="270" w:lineRule="atLeast"/>
+        <w:rPr>
+          <w:rFonts w:ascii="Arial" w:eastAsia="Times New Roman" w:hAnsi="Arial" w:cs="Arial"/>
+          <w:color w:val="333333"/>
+          <w:sz w:val="24"/>
+          <w:szCs w:val="24"/>
+          <w:lang w:eastAsia="es-MX"/>
+        </w:rPr>
+      </w:pPr>
+    </w:p>
+    <w:p>
+      <w:pPr>
+        <w:pStyle w:val="Prrafodelista"/>
+        <w:numPr>
+          <w:ilvl w:val="0"/>
+          <w:numId w:val="13"/>
+        </w:numPr>
+        <w:tabs>
+          <w:tab w:val="left" w:pos="916"/>
+          <w:tab w:val="left" w:pos="1832"/>
+          <w:tab w:val="left" w:pos="2748"/>
+          <w:tab w:val="left" w:pos="3664"/>
+          <w:tab w:val="left" w:pos="4580"/>
+          <w:tab w:val="left" w:pos="5496"/>
+          <w:tab w:val="left" w:pos="6412"/>
+          <w:tab w:val="left" w:pos="7328"/>
+          <w:tab w:val="left" w:pos="8244"/>
+          <w:tab w:val="left" w:pos="9160"/>
+          <w:tab w:val="left" w:pos="10076"/>
+          <w:tab w:val="left" w:pos="10992"/>
+          <w:tab w:val="left" w:pos="11908"/>
+          <w:tab w:val="left" w:pos="12824"/>
+          <w:tab w:val="left" w:pos="13740"/>
+          <w:tab w:val="left" w:pos="14656"/>
+        </w:tabs>
+        <w:spacing w:after="0" w:line="270" w:lineRule="atLeast"/>
+        <w:rPr>
+          <w:rFonts w:ascii="Arial" w:eastAsia="Times New Roman" w:hAnsi="Arial" w:cs="Arial"/>
+          <w:color w:val="333333"/>
+          <w:sz w:val="24"/>
+          <w:szCs w:val="24"/>
+          <w:lang w:eastAsia="es-MX"/>
+        </w:rPr>
+      </w:pPr>
+      <w:r>
+        <w:rPr>
+          <w:rFonts w:ascii="Arial" w:eastAsia="Times New Roman" w:hAnsi="Arial" w:cs="Arial"/>
+          <w:color w:val="333333"/>
+          <w:sz w:val="24"/>
+          <w:szCs w:val="24"/>
+          <w:lang w:eastAsia="es-MX"/>
+        </w:rPr>
+        <w:t xml:space="preserve">Controlar el inventario. </w:t>
+      </w:r>
+    </w:p>
+    <w:p>
+      <w:pPr>
+        <w:pStyle w:val="Prrafodelista"/>
+        <w:numPr>
+          <w:ilvl w:val="0"/>
+          <w:numId w:val="13"/>
+        </w:numPr>
+        <w:tabs>
+          <w:tab w:val="left" w:pos="916"/>
+          <w:tab w:val="left" w:pos="1832"/>
+          <w:tab w:val="left" w:pos="2748"/>
+          <w:tab w:val="left" w:pos="3664"/>
+          <w:tab w:val="left" w:pos="4580"/>
+          <w:tab w:val="left" w:pos="5496"/>
+          <w:tab w:val="left" w:pos="6412"/>
+          <w:tab w:val="left" w:pos="7328"/>
+          <w:tab w:val="left" w:pos="8244"/>
+          <w:tab w:val="left" w:pos="9160"/>
+          <w:tab w:val="left" w:pos="10076"/>
+          <w:tab w:val="left" w:pos="10992"/>
+          <w:tab w:val="left" w:pos="11908"/>
+          <w:tab w:val="left" w:pos="12824"/>
+          <w:tab w:val="left" w:pos="13740"/>
+          <w:tab w:val="left" w:pos="14656"/>
+        </w:tabs>
+        <w:spacing w:after="0" w:line="270" w:lineRule="atLeast"/>
+        <w:rPr>
+          <w:rFonts w:ascii="Arial" w:eastAsia="Times New Roman" w:hAnsi="Arial" w:cs="Arial"/>
+          <w:color w:val="333333"/>
+          <w:sz w:val="24"/>
+          <w:szCs w:val="24"/>
+          <w:lang w:eastAsia="es-MX"/>
+        </w:rPr>
+      </w:pPr>
+      <w:r>
+        <w:rPr>
+          <w:rFonts w:ascii="Arial" w:eastAsia="Times New Roman" w:hAnsi="Arial" w:cs="Arial"/>
+          <w:color w:val="333333"/>
+          <w:sz w:val="24"/>
+          <w:szCs w:val="24"/>
+          <w:lang w:eastAsia="es-MX"/>
+        </w:rPr>
+        <w:t xml:space="preserve">Aumentar la rapidez del equipo de trabajo. </w:t>
+      </w:r>
+    </w:p>
+    <w:p>
+      <w:pPr>
+        <w:pStyle w:val="Prrafodelista"/>
+        <w:numPr>
+          <w:ilvl w:val="0"/>
+          <w:numId w:val="13"/>
+        </w:numPr>
+        <w:tabs>
+          <w:tab w:val="left" w:pos="916"/>
+          <w:tab w:val="left" w:pos="1832"/>
+          <w:tab w:val="left" w:pos="2748"/>
+          <w:tab w:val="left" w:pos="3664"/>
+          <w:tab w:val="left" w:pos="4580"/>
+          <w:tab w:val="left" w:pos="5496"/>
+          <w:tab w:val="left" w:pos="6412"/>
+          <w:tab w:val="left" w:pos="7328"/>
+          <w:tab w:val="left" w:pos="8244"/>
+          <w:tab w:val="left" w:pos="9160"/>
+          <w:tab w:val="left" w:pos="10076"/>
+          <w:tab w:val="left" w:pos="10992"/>
+          <w:tab w:val="left" w:pos="11908"/>
+          <w:tab w:val="left" w:pos="12824"/>
+          <w:tab w:val="left" w:pos="13740"/>
+          <w:tab w:val="left" w:pos="14656"/>
+        </w:tabs>
+        <w:spacing w:after="0" w:line="270" w:lineRule="atLeast"/>
+        <w:rPr>
+          <w:rFonts w:ascii="Arial" w:eastAsia="Times New Roman" w:hAnsi="Arial" w:cs="Arial"/>
+          <w:color w:val="333333"/>
+          <w:sz w:val="24"/>
+          <w:szCs w:val="24"/>
+          <w:lang w:eastAsia="es-MX"/>
+        </w:rPr>
+      </w:pPr>
+      <w:r>
+        <w:rPr>
+          <w:rFonts w:ascii="Arial" w:eastAsia="Times New Roman" w:hAnsi="Arial" w:cs="Arial"/>
+          <w:color w:val="333333"/>
+          <w:sz w:val="24"/>
+          <w:szCs w:val="24"/>
+          <w:lang w:eastAsia="es-MX"/>
+        </w:rPr>
+        <w:t xml:space="preserve">Gestionar Reportes de los componentes. </w:t>
+      </w:r>
+    </w:p>
+    <w:p>
+      <w:pPr>
+        <w:pStyle w:val="Prrafodelista"/>
+        <w:numPr>
+          <w:ilvl w:val="0"/>
+          <w:numId w:val="13"/>
+        </w:numPr>
+        <w:tabs>
+          <w:tab w:val="left" w:pos="916"/>
+          <w:tab w:val="left" w:pos="1832"/>
+          <w:tab w:val="left" w:pos="2748"/>
+          <w:tab w:val="left" w:pos="3664"/>
+          <w:tab w:val="left" w:pos="4580"/>
+          <w:tab w:val="left" w:pos="5496"/>
+          <w:tab w:val="left" w:pos="6412"/>
+          <w:tab w:val="left" w:pos="7328"/>
+          <w:tab w:val="left" w:pos="8244"/>
+          <w:tab w:val="left" w:pos="9160"/>
+          <w:tab w:val="left" w:pos="10076"/>
+          <w:tab w:val="left" w:pos="10992"/>
+          <w:tab w:val="left" w:pos="11908"/>
+          <w:tab w:val="left" w:pos="12824"/>
+          <w:tab w:val="left" w:pos="13740"/>
+          <w:tab w:val="left" w:pos="14656"/>
+        </w:tabs>
+        <w:spacing w:after="0" w:line="270" w:lineRule="atLeast"/>
+        <w:rPr>
+          <w:rFonts w:ascii="Arial" w:eastAsia="Times New Roman" w:hAnsi="Arial" w:cs="Arial"/>
+          <w:color w:val="333333"/>
+          <w:sz w:val="24"/>
+          <w:szCs w:val="24"/>
+          <w:lang w:eastAsia="es-MX"/>
+        </w:rPr>
+      </w:pPr>
+      <w:r>
+        <w:rPr>
+          <w:rFonts w:ascii="Arial" w:eastAsia="Times New Roman" w:hAnsi="Arial" w:cs="Arial"/>
+          <w:color w:val="333333"/>
+          <w:sz w:val="24"/>
+          <w:szCs w:val="24"/>
+          <w:lang w:eastAsia="es-MX"/>
+        </w:rPr>
+        <w:t xml:space="preserve">Solucionar errores o fallas de manera eficiente y rápida. </w:t>
+      </w:r>
+    </w:p>
+    <w:p>
+      <w:pPr>
+        <w:pStyle w:val="Prrafodelista"/>
+        <w:numPr>
+          <w:ilvl w:val="0"/>
+          <w:numId w:val="13"/>
+        </w:numPr>
+        <w:tabs>
+          <w:tab w:val="left" w:pos="916"/>
+          <w:tab w:val="left" w:pos="1832"/>
+          <w:tab w:val="left" w:pos="2748"/>
+          <w:tab w:val="left" w:pos="3664"/>
+          <w:tab w:val="left" w:pos="4580"/>
+          <w:tab w:val="left" w:pos="5496"/>
+          <w:tab w:val="left" w:pos="6412"/>
+          <w:tab w:val="left" w:pos="7328"/>
+          <w:tab w:val="left" w:pos="8244"/>
+          <w:tab w:val="left" w:pos="9160"/>
+          <w:tab w:val="left" w:pos="10076"/>
+          <w:tab w:val="left" w:pos="10992"/>
+          <w:tab w:val="left" w:pos="11908"/>
+          <w:tab w:val="left" w:pos="12824"/>
+          <w:tab w:val="left" w:pos="13740"/>
+          <w:tab w:val="left" w:pos="14656"/>
+        </w:tabs>
+        <w:spacing w:after="0" w:line="270" w:lineRule="atLeast"/>
+        <w:rPr>
+          <w:rFonts w:ascii="Arial" w:eastAsia="Times New Roman" w:hAnsi="Arial" w:cs="Arial"/>
+          <w:color w:val="333333"/>
+          <w:sz w:val="24"/>
+          <w:szCs w:val="24"/>
+          <w:lang w:eastAsia="es-MX"/>
+        </w:rPr>
+      </w:pPr>
+      <w:r>
+        <w:rPr>
+          <w:rFonts w:ascii="Arial" w:eastAsia="Times New Roman" w:hAnsi="Arial" w:cs="Arial"/>
+          <w:color w:val="333333"/>
+          <w:sz w:val="24"/>
+          <w:szCs w:val="24"/>
+          <w:lang w:eastAsia="es-MX"/>
+        </w:rPr>
+        <w:t xml:space="preserve">Proporcionar información confiable y en forma rápida. </w:t>
+      </w:r>
+    </w:p>
+    <w:p>
+      <w:pPr>
+        <w:pStyle w:val="Prrafodelista"/>
+        <w:numPr>
+          <w:ilvl w:val="0"/>
+          <w:numId w:val="13"/>
+        </w:numPr>
+        <w:tabs>
+          <w:tab w:val="left" w:pos="916"/>
+          <w:tab w:val="left" w:pos="1832"/>
+          <w:tab w:val="left" w:pos="2748"/>
+          <w:tab w:val="left" w:pos="3664"/>
+          <w:tab w:val="left" w:pos="4580"/>
+          <w:tab w:val="left" w:pos="5496"/>
+          <w:tab w:val="left" w:pos="6412"/>
+          <w:tab w:val="left" w:pos="7328"/>
+          <w:tab w:val="left" w:pos="8244"/>
+          <w:tab w:val="left" w:pos="9160"/>
+          <w:tab w:val="left" w:pos="10076"/>
+          <w:tab w:val="left" w:pos="10992"/>
+          <w:tab w:val="left" w:pos="11908"/>
+          <w:tab w:val="left" w:pos="12824"/>
+          <w:tab w:val="left" w:pos="13740"/>
+          <w:tab w:val="left" w:pos="14656"/>
+        </w:tabs>
+        <w:spacing w:after="0" w:line="270" w:lineRule="atLeast"/>
+        <w:rPr>
+          <w:rFonts w:ascii="Arial" w:eastAsia="Times New Roman" w:hAnsi="Arial" w:cs="Arial"/>
+          <w:color w:val="333333"/>
+          <w:sz w:val="24"/>
+          <w:szCs w:val="24"/>
+          <w:lang w:eastAsia="es-MX"/>
+        </w:rPr>
+      </w:pPr>
+      <w:r>
+        <w:rPr>
+          <w:rFonts w:ascii="Arial" w:eastAsia="Times New Roman" w:hAnsi="Arial" w:cs="Arial"/>
+          <w:color w:val="333333"/>
+          <w:sz w:val="24"/>
+          <w:szCs w:val="24"/>
+          <w:lang w:eastAsia="es-MX"/>
+        </w:rPr>
+        <w:t>Implementar métodos que permitan asegurar la información.</w:t>
+      </w:r>
+    </w:p>
+    <w:p>
+      <w:pPr>
+        <w:tabs>
+          <w:tab w:val="left" w:pos="916"/>
+          <w:tab w:val="left" w:pos="1832"/>
+          <w:tab w:val="left" w:pos="2748"/>
+          <w:tab w:val="left" w:pos="3664"/>
+          <w:tab w:val="left" w:pos="4580"/>
+          <w:tab w:val="left" w:pos="5496"/>
+          <w:tab w:val="left" w:pos="6412"/>
+          <w:tab w:val="left" w:pos="7328"/>
+          <w:tab w:val="left" w:pos="8244"/>
+          <w:tab w:val="left" w:pos="9160"/>
+          <w:tab w:val="left" w:pos="10076"/>
+          <w:tab w:val="left" w:pos="10992"/>
+          <w:tab w:val="left" w:pos="11908"/>
+          <w:tab w:val="left" w:pos="12824"/>
+          <w:tab w:val="left" w:pos="13740"/>
+          <w:tab w:val="left" w:pos="14656"/>
+        </w:tabs>
+        <w:spacing w:after="0" w:line="270" w:lineRule="atLeast"/>
+        <w:rPr>
+          <w:rFonts w:ascii="Arial" w:eastAsia="Times New Roman" w:hAnsi="Arial" w:cs="Arial"/>
+          <w:color w:val="333333"/>
+          <w:sz w:val="24"/>
+          <w:szCs w:val="24"/>
+          <w:lang w:eastAsia="es-MX"/>
+        </w:rPr>
+      </w:pPr>
+    </w:p>
+    <w:p>
+      <w:pPr>
+        <w:pStyle w:val="Ttulo1"/>
+        <w:jc w:val="center"/>
+        <w:rPr>
+          <w:rFonts w:eastAsia="Times New Roman"/>
+          <w:b/>
+          <w:lang w:eastAsia="es-MX"/>
+        </w:rPr>
+      </w:pPr>
+      <w:bookmarkStart w:id="5" w:name="_Toc392869399"/>
+      <w:r>
+        <w:rPr>
+          <w:rFonts w:eastAsia="Times New Roman"/>
+          <w:b/>
+          <w:lang w:eastAsia="es-MX"/>
+        </w:rPr>
+        <w:t>Roles</w:t>
+      </w:r>
+      <w:bookmarkEnd w:id="5"/>
+    </w:p>
+    <w:tbl>
+      <w:tblPr>
+        <w:tblStyle w:val="Tabladecuadrcula4-nfasis5"/>
+        <w:tblW w:w="0" w:type="auto"/>
+        <w:tblLook w:val="04A0" w:firstRow="1" w:lastRow="0" w:firstColumn="1" w:lastColumn="0" w:noHBand="0" w:noVBand="1"/>
+      </w:tblPr>
+      <w:tblGrid>
+        <w:gridCol w:w="3002"/>
+        <w:gridCol w:w="3121"/>
+        <w:gridCol w:w="2705"/>
+      </w:tblGrid>
+      <w:tr>
+        <w:trPr>
+          <w:cnfStyle w:val="100000000000" w:firstRow="1" w:lastRow="0" w:firstColumn="0" w:lastColumn="0" w:oddVBand="0" w:evenVBand="0" w:oddHBand="0" w:evenHBand="0" w:firstRowFirstColumn="0" w:firstRowLastColumn="0" w:lastRowFirstColumn="0" w:lastRowLastColumn="0"/>
+        </w:trPr>
+        <w:tc>
+          <w:tcPr>
+            <w:cnfStyle w:val="001000000000" w:firstRow="0" w:lastRow="0" w:firstColumn="1" w:lastColumn="0" w:oddVBand="0" w:evenVBand="0" w:oddHBand="0" w:evenHBand="0" w:firstRowFirstColumn="0" w:firstRowLastColumn="0" w:lastRowFirstColumn="0" w:lastRowLastColumn="0"/>
+            <w:tcW w:w="3002" w:type="dxa"/>
+            <w:vAlign w:val="center"/>
+          </w:tcPr>
+          <w:p>
+            <w:pPr>
+              <w:jc w:val="center"/>
+              <w:rPr>
+                <w:lang w:eastAsia="es-MX"/>
+              </w:rPr>
+            </w:pPr>
+            <w:r>
+              <w:rPr>
+                <w:lang w:eastAsia="es-MX"/>
+              </w:rPr>
+              <w:t>Nombre</w:t>
+            </w:r>
+          </w:p>
+        </w:tc>
+        <w:tc>
+          <w:tcPr>
+            <w:tcW w:w="3121" w:type="dxa"/>
+            <w:vAlign w:val="center"/>
+          </w:tcPr>
+          <w:p>
+            <w:pPr>
+              <w:jc w:val="center"/>
+              <w:cnfStyle w:val="100000000000" w:firstRow="1" w:lastRow="0" w:firstColumn="0" w:lastColumn="0" w:oddVBand="0" w:evenVBand="0" w:oddHBand="0" w:evenHBand="0" w:firstRowFirstColumn="0" w:firstRowLastColumn="0" w:lastRowFirstColumn="0" w:lastRowLastColumn="0"/>
+              <w:rPr>
+                <w:lang w:eastAsia="es-MX"/>
+              </w:rPr>
+            </w:pPr>
+            <w:r>
+              <w:rPr>
+                <w:lang w:eastAsia="es-MX"/>
+              </w:rPr>
+              <w:t>Cargo</w:t>
+            </w:r>
+          </w:p>
+        </w:tc>
+        <w:tc>
+          <w:tcPr>
+            <w:tcW w:w="2705" w:type="dxa"/>
+            <w:vAlign w:val="center"/>
+          </w:tcPr>
+          <w:p>
+            <w:pPr>
+              <w:jc w:val="center"/>
+              <w:cnfStyle w:val="100000000000" w:firstRow="1" w:lastRow="0" w:firstColumn="0" w:lastColumn="0" w:oddVBand="0" w:evenVBand="0" w:oddHBand="0" w:evenHBand="0" w:firstRowFirstColumn="0" w:firstRowLastColumn="0" w:lastRowFirstColumn="0" w:lastRowLastColumn="0"/>
+              <w:rPr>
+                <w:lang w:eastAsia="es-MX"/>
+              </w:rPr>
+            </w:pPr>
+            <w:r>
+              <w:rPr>
+                <w:lang w:eastAsia="es-MX"/>
+              </w:rPr>
+              <w:t>Actividades</w:t>
+            </w:r>
+          </w:p>
+        </w:tc>
+      </w:tr>
+      <w:tr>
+        <w:trPr>
+          <w:cnfStyle w:val="000000100000" w:firstRow="0" w:lastRow="0" w:firstColumn="0" w:lastColumn="0" w:oddVBand="0" w:evenVBand="0" w:oddHBand="1" w:evenHBand="0" w:firstRowFirstColumn="0" w:firstRowLastColumn="0" w:lastRowFirstColumn="0" w:lastRowLastColumn="0"/>
+        </w:trPr>
+        <w:tc>
+          <w:tcPr>
+            <w:cnfStyle w:val="001000000000" w:firstRow="0" w:lastRow="0" w:firstColumn="1" w:lastColumn="0" w:oddVBand="0" w:evenVBand="0" w:oddHBand="0" w:evenHBand="0" w:firstRowFirstColumn="0" w:firstRowLastColumn="0" w:lastRowFirstColumn="0" w:lastRowLastColumn="0"/>
+            <w:tcW w:w="3002" w:type="dxa"/>
+          </w:tcPr>
+          <w:p>
+            <w:pPr>
+              <w:rPr>
+                <w:lang w:eastAsia="es-MX"/>
+              </w:rPr>
+            </w:pPr>
+            <w:r>
+              <w:rPr>
+                <w:lang w:eastAsia="es-MX"/>
+              </w:rPr>
+              <w:t>Jorge Joel Perez Cruz</w:t>
+            </w:r>
+          </w:p>
+        </w:tc>
+        <w:tc>
+          <w:tcPr>
+            <w:tcW w:w="3121" w:type="dxa"/>
+          </w:tcPr>
+          <w:p>
+            <w:pPr>
+              <w:cnfStyle w:val="000000100000" w:firstRow="0" w:lastRow="0" w:firstColumn="0" w:lastColumn="0" w:oddVBand="0" w:evenVBand="0" w:oddHBand="1" w:evenHBand="0" w:firstRowFirstColumn="0" w:firstRowLastColumn="0" w:lastRowFirstColumn="0" w:lastRowLastColumn="0"/>
+              <w:rPr>
+                <w:lang w:eastAsia="es-MX"/>
+              </w:rPr>
+            </w:pPr>
+            <w:r>
+              <w:rPr>
+                <w:lang w:eastAsia="es-MX"/>
+              </w:rPr>
+              <w:t>Líder del proyecto, Programador WEB</w:t>
+            </w:r>
+          </w:p>
+        </w:tc>
+        <w:tc>
+          <w:tcPr>
+            <w:tcW w:w="2705" w:type="dxa"/>
+          </w:tcPr>
+          <w:p>
+            <w:pPr>
+              <w:cnfStyle w:val="000000100000" w:firstRow="0" w:lastRow="0" w:firstColumn="0" w:lastColumn="0" w:oddVBand="0" w:evenVBand="0" w:oddHBand="1" w:evenHBand="0" w:firstRowFirstColumn="0" w:firstRowLastColumn="0" w:lastRowFirstColumn="0" w:lastRowLastColumn="0"/>
+              <w:rPr>
+                <w:lang w:eastAsia="es-MX"/>
+              </w:rPr>
+            </w:pPr>
+            <w:r>
+              <w:rPr>
+                <w:lang w:eastAsia="es-MX"/>
+              </w:rPr>
+              <w:t>Líder del proyecto administrar documentación y programador WEB</w:t>
+            </w:r>
+          </w:p>
+        </w:tc>
+      </w:tr>
+      <w:tr>
+        <w:tc>
+          <w:tcPr>
+            <w:cnfStyle w:val="001000000000" w:firstRow="0" w:lastRow="0" w:firstColumn="1" w:lastColumn="0" w:oddVBand="0" w:evenVBand="0" w:oddHBand="0" w:evenHBand="0" w:firstRowFirstColumn="0" w:firstRowLastColumn="0" w:lastRowFirstColumn="0" w:lastRowLastColumn="0"/>
+            <w:tcW w:w="3002" w:type="dxa"/>
+          </w:tcPr>
+          <w:p>
+            <w:pPr>
+              <w:rPr>
+                <w:lang w:eastAsia="es-MX"/>
+              </w:rPr>
+            </w:pPr>
+            <w:r>
+              <w:rPr>
+                <w:lang w:eastAsia="es-MX"/>
+              </w:rPr>
+              <w:t>Josue Isaac Pool Kumul</w:t>
+            </w:r>
+          </w:p>
+        </w:tc>
+        <w:tc>
+          <w:tcPr>
+            <w:tcW w:w="3121" w:type="dxa"/>
+          </w:tcPr>
+          <w:p>
+            <w:pPr>
+              <w:cnfStyle w:val="000000000000" w:firstRow="0" w:lastRow="0" w:firstColumn="0" w:lastColumn="0" w:oddVBand="0" w:evenVBand="0" w:oddHBand="0" w:evenHBand="0" w:firstRowFirstColumn="0" w:firstRowLastColumn="0" w:lastRowFirstColumn="0" w:lastRowLastColumn="0"/>
+              <w:rPr>
+                <w:lang w:eastAsia="es-MX"/>
+              </w:rPr>
+            </w:pPr>
+            <w:r>
+              <w:rPr>
+                <w:lang w:eastAsia="es-MX"/>
+              </w:rPr>
+              <w:t>Programador WEB</w:t>
+            </w:r>
+          </w:p>
+        </w:tc>
+        <w:tc>
+          <w:tcPr>
+            <w:tcW w:w="2705" w:type="dxa"/>
+          </w:tcPr>
+          <w:p>
+            <w:pPr>
+              <w:cnfStyle w:val="000000000000" w:firstRow="0" w:lastRow="0" w:firstColumn="0" w:lastColumn="0" w:oddVBand="0" w:evenVBand="0" w:oddHBand="0" w:evenHBand="0" w:firstRowFirstColumn="0" w:firstRowLastColumn="0" w:lastRowFirstColumn="0" w:lastRowLastColumn="0"/>
+              <w:rPr>
+                <w:lang w:val="en-US" w:eastAsia="es-MX"/>
+              </w:rPr>
+            </w:pPr>
+            <w:r>
+              <w:rPr>
+                <w:lang w:val="en-US" w:eastAsia="es-MX"/>
+              </w:rPr>
+              <w:t xml:space="preserve">Programador WEB, </w:t>
+            </w:r>
+            <w:r>
+              <w:rPr>
+                <w:lang w:val="en-US" w:eastAsia="es-MX"/>
+              </w:rPr>
+              <w:t>PHP</w:t>
+            </w:r>
+            <w:r>
+              <w:rPr>
+                <w:lang w:val="en-US" w:eastAsia="es-MX"/>
+              </w:rPr>
+              <w:t>, HTML, MySQL</w:t>
+            </w:r>
+          </w:p>
+        </w:tc>
+      </w:tr>
+      <w:tr>
+        <w:trPr>
+          <w:cnfStyle w:val="000000100000" w:firstRow="0" w:lastRow="0" w:firstColumn="0" w:lastColumn="0" w:oddVBand="0" w:evenVBand="0" w:oddHBand="1" w:evenHBand="0" w:firstRowFirstColumn="0" w:firstRowLastColumn="0" w:lastRowFirstColumn="0" w:lastRowLastColumn="0"/>
+        </w:trPr>
+        <w:tc>
+          <w:tcPr>
+            <w:cnfStyle w:val="001000000000" w:firstRow="0" w:lastRow="0" w:firstColumn="1" w:lastColumn="0" w:oddVBand="0" w:evenVBand="0" w:oddHBand="0" w:evenHBand="0" w:firstRowFirstColumn="0" w:firstRowLastColumn="0" w:lastRowFirstColumn="0" w:lastRowLastColumn="0"/>
+            <w:tcW w:w="3002" w:type="dxa"/>
+          </w:tcPr>
+          <w:p>
+            <w:pPr>
+              <w:rPr>
+                <w:lang w:eastAsia="es-MX"/>
+              </w:rPr>
+            </w:pPr>
+            <w:r>
+              <w:rPr>
+                <w:lang w:eastAsia="es-MX"/>
+              </w:rPr>
+              <w:t>Juan Noh</w:t>
+            </w:r>
+          </w:p>
+        </w:tc>
+        <w:tc>
+          <w:tcPr>
+            <w:tcW w:w="3121" w:type="dxa"/>
+          </w:tcPr>
+          <w:p>
+            <w:pPr>
+              <w:cnfStyle w:val="000000100000" w:firstRow="0" w:lastRow="0" w:firstColumn="0" w:lastColumn="0" w:oddVBand="0" w:evenVBand="0" w:oddHBand="1" w:evenHBand="0" w:firstRowFirstColumn="0" w:firstRowLastColumn="0" w:lastRowFirstColumn="0" w:lastRowLastColumn="0"/>
+              <w:rPr>
+                <w:lang w:eastAsia="es-MX"/>
+              </w:rPr>
+            </w:pPr>
+            <w:r>
+              <w:rPr>
+                <w:lang w:eastAsia="es-MX"/>
+              </w:rPr>
+              <w:t>Programador WEB,BD</w:t>
+            </w:r>
+          </w:p>
+        </w:tc>
+        <w:tc>
+          <w:tcPr>
+            <w:tcW w:w="2705" w:type="dxa"/>
+          </w:tcPr>
+          <w:p>
+            <w:pPr>
+              <w:cnfStyle w:val="000000100000" w:firstRow="0" w:lastRow="0" w:firstColumn="0" w:lastColumn="0" w:oddVBand="0" w:evenVBand="0" w:oddHBand="1" w:evenHBand="0" w:firstRowFirstColumn="0" w:firstRowLastColumn="0" w:lastRowFirstColumn="0" w:lastRowLastColumn="0"/>
+              <w:rPr>
+                <w:lang w:val="en-US" w:eastAsia="es-MX"/>
+              </w:rPr>
+            </w:pPr>
+            <w:r>
+              <w:rPr>
+                <w:lang w:val="en-US" w:eastAsia="es-MX"/>
+              </w:rPr>
+              <w:t>Programador</w:t>
+            </w:r>
+            <w:r>
+              <w:rPr>
+                <w:lang w:val="en-US" w:eastAsia="es-MX"/>
+              </w:rPr>
+              <w:t xml:space="preserve"> Web,</w:t>
+            </w:r>
+            <w:r>
+              <w:rPr>
+                <w:lang w:val="en-US" w:eastAsia="es-MX"/>
+              </w:rPr>
+              <w:t xml:space="preserve"> PHP</w:t>
+            </w:r>
+            <w:r>
+              <w:rPr>
+                <w:lang w:val="en-US" w:eastAsia="es-MX"/>
+              </w:rPr>
+              <w:t>,</w:t>
+            </w:r>
+            <w:r>
+              <w:rPr>
+                <w:lang w:val="en-US" w:eastAsia="es-MX"/>
+              </w:rPr>
+              <w:t xml:space="preserve"> </w:t>
+            </w:r>
+            <w:r>
+              <w:rPr>
+                <w:lang w:val="en-US" w:eastAsia="es-MX"/>
+              </w:rPr>
+              <w:t>Ajax</w:t>
+            </w:r>
+            <w:r>
+              <w:rPr>
+                <w:lang w:val="en-US" w:eastAsia="es-MX"/>
+              </w:rPr>
+              <w:t xml:space="preserve">, </w:t>
+            </w:r>
+            <w:r>
+              <w:rPr>
+                <w:lang w:val="en-US" w:eastAsia="es-MX"/>
+              </w:rPr>
+              <w:t>MySQL</w:t>
+            </w:r>
+          </w:p>
+        </w:tc>
+      </w:tr>
+      <w:tr>
+        <w:tc>
+          <w:tcPr>
+            <w:cnfStyle w:val="001000000000" w:firstRow="0" w:lastRow="0" w:firstColumn="1" w:lastColumn="0" w:oddVBand="0" w:evenVBand="0" w:oddHBand="0" w:evenHBand="0" w:firstRowFirstColumn="0" w:firstRowLastColumn="0" w:lastRowFirstColumn="0" w:lastRowLastColumn="0"/>
+            <w:tcW w:w="3002" w:type="dxa"/>
+          </w:tcPr>
+          <w:p>
+            <w:pPr>
+              <w:rPr>
+                <w:lang w:eastAsia="es-MX"/>
+              </w:rPr>
+            </w:pPr>
+            <w:r>
+              <w:rPr>
+                <w:lang w:eastAsia="es-MX"/>
+              </w:rPr>
+              <w:t>Noé Canche Ezequías Aban</w:t>
+            </w:r>
+          </w:p>
+        </w:tc>
+        <w:tc>
+          <w:tcPr>
+            <w:tcW w:w="3121" w:type="dxa"/>
+          </w:tcPr>
+          <w:p>
+            <w:pPr>
+              <w:cnfStyle w:val="000000000000" w:firstRow="0" w:lastRow="0" w:firstColumn="0" w:lastColumn="0" w:oddVBand="0" w:evenVBand="0" w:oddHBand="0" w:evenHBand="0" w:firstRowFirstColumn="0" w:firstRowLastColumn="0" w:lastRowFirstColumn="0" w:lastRowLastColumn="0"/>
+              <w:rPr>
+                <w:lang w:eastAsia="es-MX"/>
+              </w:rPr>
+            </w:pPr>
+            <w:r>
+              <w:rPr>
+                <w:lang w:eastAsia="es-MX"/>
+              </w:rPr>
+              <w:t xml:space="preserve">Programador </w:t>
+            </w:r>
+            <w:r>
+              <w:rPr>
+                <w:lang w:eastAsia="es-MX"/>
+              </w:rPr>
+              <w:t>Web, Documentador</w:t>
+            </w:r>
+          </w:p>
+        </w:tc>
+        <w:tc>
+          <w:tcPr>
+            <w:tcW w:w="2705" w:type="dxa"/>
+          </w:tcPr>
+          <w:p>
+            <w:pPr>
+              <w:cnfStyle w:val="000000000000" w:firstRow="0" w:lastRow="0" w:firstColumn="0" w:lastColumn="0" w:oddVBand="0" w:evenVBand="0" w:oddHBand="0" w:evenHBand="0" w:firstRowFirstColumn="0" w:firstRowLastColumn="0" w:lastRowFirstColumn="0" w:lastRowLastColumn="0"/>
+              <w:rPr>
+                <w:lang w:eastAsia="es-MX"/>
+              </w:rPr>
+            </w:pPr>
+            <w:r>
+              <w:rPr>
+                <w:lang w:eastAsia="es-MX"/>
+              </w:rPr>
+              <w:t>Programador web, HTML , PHP, y documentación del proyecto</w:t>
+            </w:r>
+          </w:p>
+        </w:tc>
+      </w:tr>
+    </w:tbl>
+    <w:p>
+      <w:pPr>
+        <w:rPr>
+          <w:lang w:eastAsia="es-MX"/>
+        </w:rPr>
+      </w:pPr>
+    </w:p>
+    <w:p>
+      <w:pPr>
+        <w:pStyle w:val="Ttulo1"/>
+        <w:rPr>
+          <w:b/>
+        </w:rPr>
+      </w:pPr>
+    </w:p>
+    <w:p>
+      <w:pPr>
+        <w:pStyle w:val="Ttulo1"/>
+        <w:jc w:val="center"/>
+        <w:rPr>
+          <w:b/>
+        </w:rPr>
+      </w:pPr>
+      <w:bookmarkStart w:id="6" w:name="_Toc392869400"/>
+      <w:r>
+        <w:rPr>
+          <w:b/>
+        </w:rPr>
+        <w:t>Definición del sistema</w:t>
+      </w:r>
+      <w:bookmarkEnd w:id="6"/>
+    </w:p>
+    <w:p>
+      <w:pPr>
+        <w:jc w:val="both"/>
+        <w:rPr>
+          <w:rFonts w:ascii="Arial" w:hAnsi="Arial" w:cs="Arial"/>
+          <w:sz w:val="24"/>
+        </w:rPr>
+      </w:pPr>
+      <w:r>
+        <w:rPr>
+          <w:rFonts w:ascii="Arial" w:hAnsi="Arial" w:cs="Arial"/>
+          <w:sz w:val="24"/>
+        </w:rPr>
+        <w:t>El si</w:t>
+      </w:r>
+      <w:r>
+        <w:rPr>
+          <w:rFonts w:ascii="Arial" w:hAnsi="Arial" w:cs="Arial"/>
+          <w:sz w:val="24"/>
+        </w:rPr>
+        <w:t>stema OnlineStore es un página</w:t>
+      </w:r>
+      <w:r>
+        <w:rPr>
+          <w:rFonts w:ascii="Arial" w:hAnsi="Arial" w:cs="Arial"/>
+          <w:sz w:val="24"/>
+        </w:rPr>
+        <w:t xml:space="preserve"> Web</w:t>
+      </w:r>
+      <w:r>
+        <w:rPr>
+          <w:rFonts w:ascii="Arial" w:hAnsi="Arial" w:cs="Arial"/>
+          <w:sz w:val="24"/>
+        </w:rPr>
+        <w:t xml:space="preserve"> donde una empresa podrá vender diferentes productos a sus clientes, la empresa podrá agregar nuevos productos y administrarlos, también podrá aplicar descuentos  y gestionar las categorías. Los clientes deberán de registrarse para </w:t>
+      </w:r>
+      <w:r>
+        <w:rPr>
+          <w:rFonts w:ascii="Arial" w:hAnsi="Arial" w:cs="Arial"/>
+          <w:sz w:val="24"/>
+        </w:rPr>
+        <w:t xml:space="preserve">llegar a </w:t>
+      </w:r>
+      <w:r>
+        <w:rPr>
+          <w:rFonts w:ascii="Arial" w:hAnsi="Arial" w:cs="Arial"/>
+          <w:sz w:val="24"/>
+        </w:rPr>
+        <w:t>comprar productos, también tendrán un carrito de compras donde ellos verán los productos que han pedido para luego poder comprarlo, si el cliente no desea un producto lo puede eliminar de</w:t>
+      </w:r>
+      <w:r>
+        <w:rPr>
+          <w:rFonts w:ascii="Arial" w:hAnsi="Arial" w:cs="Arial"/>
+          <w:sz w:val="24"/>
+        </w:rPr>
+        <w:t>l carrito de compras.</w:t>
+      </w:r>
+    </w:p>
+    <w:p>
+      <w:pPr>
+        <w:pStyle w:val="Ttulo1"/>
+        <w:jc w:val="center"/>
+        <w:rPr>
+          <w:b/>
+        </w:rPr>
+      </w:pPr>
+      <w:bookmarkStart w:id="7" w:name="_Toc392869401"/>
+      <w:r>
+        <w:rPr>
+          <w:b/>
+        </w:rPr>
+        <w:t>Alcance del sistema</w:t>
+      </w:r>
+      <w:bookmarkEnd w:id="7"/>
+    </w:p>
+    <w:p>
+      <w:pPr>
+        <w:jc w:val="both"/>
+        <w:rPr>
+          <w:rFonts w:ascii="Arial" w:hAnsi="Arial" w:cs="Arial"/>
+          <w:sz w:val="24"/>
+        </w:rPr>
+      </w:pPr>
+      <w:r>
+        <w:rPr>
+          <w:rFonts w:ascii="Arial" w:hAnsi="Arial" w:cs="Arial"/>
+          <w:sz w:val="24"/>
+        </w:rPr>
+        <w:t>El</w:t>
+      </w:r>
+      <w:r>
+        <w:rPr>
+          <w:rFonts w:ascii="Arial" w:hAnsi="Arial" w:cs="Arial"/>
+          <w:sz w:val="24"/>
+        </w:rPr>
+        <w:t xml:space="preserve"> deberá</w:t>
+      </w:r>
+      <w:r>
+        <w:rPr>
+          <w:rFonts w:ascii="Arial" w:hAnsi="Arial" w:cs="Arial"/>
+          <w:sz w:val="24"/>
+        </w:rPr>
+        <w:t xml:space="preserve"> ser desarrollado con el Lenguaje de Programación PHP</w:t>
+      </w:r>
+      <w:r>
+        <w:rPr>
+          <w:rFonts w:ascii="Arial" w:hAnsi="Arial" w:cs="Arial"/>
+          <w:sz w:val="24"/>
+        </w:rPr>
+        <w:t xml:space="preserve"> ya sea utilizando un Framework para desarrollarlo de una manera más rápido o utilizando algunos patrones de diseño para tener una mejor estabilidad en el sistema</w:t>
+      </w:r>
+      <w:r>
+        <w:rPr>
+          <w:rFonts w:ascii="Arial" w:hAnsi="Arial" w:cs="Arial"/>
+          <w:sz w:val="24"/>
+        </w:rPr>
+        <w:t xml:space="preserve">, también se </w:t>
+      </w:r>
+      <w:r>
+        <w:rPr>
+          <w:rFonts w:ascii="Arial" w:hAnsi="Arial" w:cs="Arial"/>
+          <w:sz w:val="24"/>
+        </w:rPr>
+        <w:t>tendrá que</w:t>
+      </w:r>
+      <w:r>
+        <w:rPr>
+          <w:rFonts w:ascii="Arial" w:hAnsi="Arial" w:cs="Arial"/>
+          <w:sz w:val="24"/>
+        </w:rPr>
+        <w:t xml:space="preserve"> crear vistas con HTML</w:t>
+      </w:r>
+      <w:r>
+        <w:rPr>
+          <w:rFonts w:ascii="Arial" w:hAnsi="Arial" w:cs="Arial"/>
+          <w:sz w:val="24"/>
+        </w:rPr>
+        <w:t>5</w:t>
+      </w:r>
+      <w:r>
+        <w:rPr>
+          <w:rFonts w:ascii="Arial" w:hAnsi="Arial" w:cs="Arial"/>
+          <w:sz w:val="24"/>
+        </w:rPr>
+        <w:t xml:space="preserve"> estas ayudadas </w:t>
+      </w:r>
+      <w:r>
+        <w:rPr>
+          <w:rFonts w:ascii="Arial" w:hAnsi="Arial" w:cs="Arial"/>
+          <w:sz w:val="24"/>
+        </w:rPr>
+        <w:t>con el CSS3 o CSS2</w:t>
+      </w:r>
+      <w:r>
+        <w:rPr>
+          <w:rFonts w:ascii="Arial" w:hAnsi="Arial" w:cs="Arial"/>
+          <w:sz w:val="24"/>
+        </w:rPr>
+        <w:t xml:space="preserve"> para el diseño de la interfaz</w:t>
+      </w:r>
+      <w:r>
+        <w:rPr>
+          <w:rFonts w:ascii="Arial" w:hAnsi="Arial" w:cs="Arial"/>
+          <w:sz w:val="24"/>
+        </w:rPr>
+        <w:t>, deberá ser desarrollada con un patrón de diseño denominado MVC</w:t>
+      </w:r>
+      <w:r>
+        <w:rPr>
+          <w:rFonts w:ascii="Arial" w:hAnsi="Arial" w:cs="Arial"/>
+          <w:sz w:val="24"/>
+        </w:rPr>
+        <w:t xml:space="preserve"> obligatoriamente</w:t>
+      </w:r>
+      <w:r>
+        <w:rPr>
+          <w:rFonts w:ascii="Arial" w:hAnsi="Arial" w:cs="Arial"/>
+          <w:sz w:val="24"/>
+        </w:rPr>
+        <w:t>.</w:t>
+      </w:r>
+      <w:r>
+        <w:rPr>
+          <w:rFonts w:ascii="Arial" w:hAnsi="Arial" w:cs="Arial"/>
+          <w:sz w:val="24"/>
+        </w:rPr>
+        <w:t xml:space="preserve"> Los procesos del sistema deberán estar separados de la presentación.</w:t>
+      </w:r>
+    </w:p>
+    <w:p>
+      <w:pPr>
+        <w:pStyle w:val="Ttulo1"/>
+        <w:jc w:val="center"/>
+        <w:rPr>
+          <w:b/>
+        </w:rPr>
+      </w:pPr>
+      <w:bookmarkStart w:id="8" w:name="_Toc392869402"/>
+      <w:r>
+        <w:rPr>
+          <w:b/>
         </w:rPr>
         <w:t>Análisis de Requisitos</w:t>
       </w:r>
-      <w:bookmarkEnd w:id="2"/>
+      <w:bookmarkEnd w:id="8"/>
     </w:p>
     <w:p>
       <w:pPr>
@@ -2819,11 +4501,11 @@
       <w:pPr>
         <w:pStyle w:val="Ttulo2"/>
       </w:pPr>
-      <w:bookmarkStart w:id="3" w:name="_Toc390991660"/>
+      <w:bookmarkStart w:id="9" w:name="_Toc392869403"/>
       <w:r>
         <w:t>Funcionales</w:t>
       </w:r>
-      <w:bookmarkEnd w:id="3"/>
+      <w:bookmarkEnd w:id="9"/>
       <w:r>
         <w:t xml:space="preserve"> </w:t>
       </w:r>
@@ -2867,6 +4549,7 @@
           <w:rFonts w:ascii="Arial" w:hAnsi="Arial" w:cs="Arial"/>
           <w:sz w:val="24"/>
         </w:rPr>
+        <w:lastRenderedPageBreak/>
         <w:t>El cliente podrá buscar productos por nombre, marca modelo</w:t>
       </w:r>
       <w:r>
@@ -2972,11 +4655,11 @@
       <w:pPr>
         <w:pStyle w:val="Ttulo2"/>
       </w:pPr>
-      <w:bookmarkStart w:id="4" w:name="_Toc390991661"/>
+      <w:bookmarkStart w:id="10" w:name="_Toc392869404"/>
       <w:r>
         <w:t>No Funcionales</w:t>
       </w:r>
-      <w:bookmarkEnd w:id="4"/>
+      <w:bookmarkEnd w:id="10"/>
     </w:p>
     <w:p>
       <w:pPr>
@@ -3103,15 +4786,14 @@
           <w:b/>
         </w:rPr>
       </w:pPr>
-      <w:bookmarkStart w:id="5" w:name="_Toc390991662"/>
+      <w:bookmarkStart w:id="11" w:name="_Toc392869405"/>
       <w:r>
         <w:rPr>
           <w:b/>
         </w:rPr>
-        <w:lastRenderedPageBreak/>
         <w:t>Análisis de la Base de Datos</w:t>
       </w:r>
-      <w:bookmarkEnd w:id="5"/>
+      <w:bookmarkEnd w:id="11"/>
     </w:p>
     <w:p>
       <w:pPr>
@@ -3124,11 +4806,11 @@
       <w:pPr>
         <w:pStyle w:val="Ttulo2"/>
       </w:pPr>
-      <w:bookmarkStart w:id="6" w:name="_Toc390991663"/>
+      <w:bookmarkStart w:id="12" w:name="_Toc392869406"/>
       <w:r>
         <w:t>Diagrama Entidad Relación</w:t>
       </w:r>
-      <w:bookmarkEnd w:id="6"/>
+      <w:bookmarkEnd w:id="12"/>
     </w:p>
     <w:p>
       <w:pPr>
@@ -3200,11 +4882,12 @@
       <w:pPr>
         <w:pStyle w:val="Ttulo2"/>
       </w:pPr>
-      <w:bookmarkStart w:id="7" w:name="_Toc390991664"/>
-      <w:r>
+      <w:bookmarkStart w:id="13" w:name="_Toc392869407"/>
+      <w:r>
+        <w:lastRenderedPageBreak/>
         <w:t>Normalización de la Base de Datos</w:t>
       </w:r>
-      <w:bookmarkEnd w:id="7"/>
+      <w:bookmarkEnd w:id="13"/>
     </w:p>
     <w:p>
       <w:pPr>
@@ -3214,11 +4897,11 @@
           <w:numId w:val="7"/>
         </w:numPr>
       </w:pPr>
-      <w:bookmarkStart w:id="8" w:name="_Toc390991665"/>
+      <w:bookmarkStart w:id="14" w:name="_Toc392869408"/>
       <w:r>
         <w:t>Primera fase</w:t>
       </w:r>
-      <w:bookmarkEnd w:id="8"/>
+      <w:bookmarkEnd w:id="14"/>
       <w:r>
         <w:t xml:space="preserve"> </w:t>
       </w:r>
@@ -3236,11 +4919,11 @@
           <w:numId w:val="7"/>
         </w:numPr>
       </w:pPr>
-      <w:bookmarkStart w:id="9" w:name="_Toc390991666"/>
+      <w:bookmarkStart w:id="15" w:name="_Toc392869409"/>
       <w:r>
         <w:t>Segunda Fase</w:t>
       </w:r>
-      <w:bookmarkEnd w:id="9"/>
+      <w:bookmarkEnd w:id="15"/>
     </w:p>
     <w:p>
       <w:pPr>
@@ -3260,11 +4943,11 @@
           <w:numId w:val="7"/>
         </w:numPr>
       </w:pPr>
-      <w:bookmarkStart w:id="10" w:name="_Toc390991667"/>
+      <w:bookmarkStart w:id="16" w:name="_Toc392869410"/>
       <w:r>
         <w:t>Tercera Fase</w:t>
       </w:r>
-      <w:bookmarkEnd w:id="10"/>
+      <w:bookmarkEnd w:id="16"/>
     </w:p>
     <w:p/>
     <w:p>
@@ -3289,12 +4972,12 @@
       <w:pPr>
         <w:pStyle w:val="Ttulo2"/>
       </w:pPr>
-      <w:bookmarkStart w:id="11" w:name="_Toc390991668"/>
+      <w:bookmarkStart w:id="17" w:name="_Toc392869411"/>
       <w:r>
         <w:lastRenderedPageBreak/>
         <w:t>Diagrama Relacional</w:t>
       </w:r>
-      <w:bookmarkEnd w:id="11"/>
+      <w:bookmarkEnd w:id="17"/>
     </w:p>
     <w:p>
       <w:pPr>
@@ -3388,7 +5071,7 @@
           <w:b/>
         </w:rPr>
       </w:pPr>
-      <w:bookmarkStart w:id="12" w:name="_Toc390991669"/>
+      <w:bookmarkStart w:id="18" w:name="_Toc392869412"/>
       <w:r>
         <w:rPr>
           <w:b/>
@@ -3396,18 +5079,18 @@
         <w:lastRenderedPageBreak/>
         <w:t>Diagrama de Actividades</w:t>
       </w:r>
-      <w:bookmarkEnd w:id="12"/>
+      <w:bookmarkEnd w:id="18"/>
     </w:p>
     <w:p/>
     <w:p>
       <w:pPr>
         <w:pStyle w:val="Ttulo2"/>
       </w:pPr>
-      <w:bookmarkStart w:id="13" w:name="_Toc390991670"/>
+      <w:bookmarkStart w:id="19" w:name="_Toc392869413"/>
       <w:r>
         <w:t>FrontEnd</w:t>
       </w:r>
-      <w:bookmarkEnd w:id="13"/>
+      <w:bookmarkEnd w:id="19"/>
     </w:p>
     <w:p>
       <w:pPr>
@@ -3417,11 +5100,11 @@
           <w:numId w:val="8"/>
         </w:numPr>
       </w:pPr>
-      <w:bookmarkStart w:id="14" w:name="_Toc390991671"/>
+      <w:bookmarkStart w:id="20" w:name="_Toc392869414"/>
       <w:r>
         <w:t>Registrar Cliente</w:t>
       </w:r>
-      <w:bookmarkEnd w:id="14"/>
+      <w:bookmarkEnd w:id="20"/>
     </w:p>
     <w:p>
       <w:pPr>
@@ -3467,11 +5150,11 @@
           <w:numId w:val="8"/>
         </w:numPr>
       </w:pPr>
-      <w:bookmarkStart w:id="15" w:name="_Toc390991672"/>
+      <w:bookmarkStart w:id="21" w:name="_Toc392869415"/>
       <w:r>
         <w:t>Iniciar Sección</w:t>
       </w:r>
-      <w:bookmarkEnd w:id="15"/>
+      <w:bookmarkEnd w:id="21"/>
     </w:p>
     <w:p>
       <w:pPr>
@@ -3504,11 +5187,11 @@
           <w:numId w:val="8"/>
         </w:numPr>
       </w:pPr>
-      <w:bookmarkStart w:id="16" w:name="_Toc390991673"/>
+      <w:bookmarkStart w:id="22" w:name="_Toc392869416"/>
       <w:r>
         <w:t>Buscar Producto</w:t>
       </w:r>
-      <w:bookmarkEnd w:id="16"/>
+      <w:bookmarkEnd w:id="22"/>
     </w:p>
     <w:p>
       <w:pPr>
@@ -3541,11 +5224,11 @@
           <w:numId w:val="8"/>
         </w:numPr>
       </w:pPr>
-      <w:bookmarkStart w:id="17" w:name="_Toc390991674"/>
+      <w:bookmarkStart w:id="23" w:name="_Toc392869417"/>
       <w:r>
         <w:t>Realizar Compra</w:t>
       </w:r>
-      <w:bookmarkEnd w:id="17"/>
+      <w:bookmarkEnd w:id="23"/>
     </w:p>
     <w:p>
       <w:pPr>
@@ -3567,7 +5250,6 @@
       <w:pPr>
         <w:jc w:val="center"/>
       </w:pPr>
-      <w:bookmarkStart w:id="18" w:name="_GoBack"/>
       <w:r>
         <w:rPr>
           <w:noProof/>
@@ -3616,7 +5298,6 @@
           </wp:inline>
         </w:drawing>
       </w:r>
-      <w:bookmarkEnd w:id="18"/>
     </w:p>
     <w:p>
       <w:pPr>
@@ -3627,11 +5308,11 @@
       <w:pPr>
         <w:pStyle w:val="Ttulo2"/>
       </w:pPr>
-      <w:bookmarkStart w:id="19" w:name="_Toc390991675"/>
+      <w:bookmarkStart w:id="24" w:name="_Toc392869418"/>
       <w:r>
         <w:t>BackEnd</w:t>
       </w:r>
-      <w:bookmarkEnd w:id="19"/>
+      <w:bookmarkEnd w:id="24"/>
     </w:p>
     <w:p>
       <w:pPr>
@@ -3641,11 +5322,11 @@
           <w:numId w:val="9"/>
         </w:numPr>
       </w:pPr>
-      <w:bookmarkStart w:id="20" w:name="_Toc390991676"/>
+      <w:bookmarkStart w:id="25" w:name="_Toc392869419"/>
       <w:r>
         <w:t>Iniciar Sección</w:t>
       </w:r>
-      <w:bookmarkEnd w:id="20"/>
+      <w:bookmarkEnd w:id="25"/>
     </w:p>
     <w:p>
       <w:pPr>
@@ -3670,11 +5351,11 @@
           <w:numId w:val="9"/>
         </w:numPr>
       </w:pPr>
-      <w:bookmarkStart w:id="21" w:name="_Toc390991677"/>
+      <w:bookmarkStart w:id="26" w:name="_Toc392869420"/>
       <w:r>
         <w:t>Administrar Productos</w:t>
       </w:r>
-      <w:bookmarkEnd w:id="21"/>
+      <w:bookmarkEnd w:id="26"/>
     </w:p>
     <w:p/>
     <w:p>
@@ -3685,11 +5366,11 @@
           <w:numId w:val="9"/>
         </w:numPr>
       </w:pPr>
-      <w:bookmarkStart w:id="22" w:name="_Toc390991678"/>
+      <w:bookmarkStart w:id="27" w:name="_Toc392869421"/>
       <w:r>
         <w:t>Administrar Usuarios</w:t>
       </w:r>
-      <w:bookmarkEnd w:id="22"/>
+      <w:bookmarkEnd w:id="27"/>
     </w:p>
     <w:p/>
     <w:p>
@@ -3700,11 +5381,11 @@
           <w:numId w:val="9"/>
         </w:numPr>
       </w:pPr>
-      <w:bookmarkStart w:id="23" w:name="_Toc390991679"/>
+      <w:bookmarkStart w:id="28" w:name="_Toc392869422"/>
       <w:r>
         <w:t>Administrar Categorías</w:t>
       </w:r>
-      <w:bookmarkEnd w:id="23"/>
+      <w:bookmarkEnd w:id="28"/>
       <w:r>
         <w:t xml:space="preserve"> </w:t>
       </w:r>
@@ -3736,7 +5417,7 @@
           <w:b/>
         </w:rPr>
       </w:pPr>
-      <w:bookmarkStart w:id="24" w:name="_Toc390991680"/>
+      <w:bookmarkStart w:id="29" w:name="_Toc392869423"/>
       <w:r>
         <w:rPr>
           <w:b/>
@@ -3744,18 +5425,18 @@
         <w:lastRenderedPageBreak/>
         <w:t>Pantallas del sistema bocetos</w:t>
       </w:r>
-      <w:bookmarkEnd w:id="24"/>
+      <w:bookmarkEnd w:id="29"/>
     </w:p>
     <w:p/>
     <w:p>
       <w:pPr>
         <w:pStyle w:val="Ttulo2"/>
       </w:pPr>
-      <w:bookmarkStart w:id="25" w:name="_Toc390991681"/>
+      <w:bookmarkStart w:id="30" w:name="_Toc392869424"/>
       <w:r>
         <w:t>FrontEnd</w:t>
       </w:r>
-      <w:bookmarkEnd w:id="25"/>
+      <w:bookmarkEnd w:id="30"/>
     </w:p>
     <w:p>
       <w:pPr>
@@ -3765,11 +5446,11 @@
           <w:numId w:val="12"/>
         </w:numPr>
       </w:pPr>
-      <w:bookmarkStart w:id="26" w:name="_Toc390991682"/>
+      <w:bookmarkStart w:id="31" w:name="_Toc392869425"/>
       <w:r>
         <w:t>Registro del cliente</w:t>
       </w:r>
-      <w:bookmarkEnd w:id="26"/>
+      <w:bookmarkEnd w:id="31"/>
     </w:p>
     <w:p>
       <w:pPr>
@@ -3791,11 +5472,11 @@
       <w:pPr>
         <w:pStyle w:val="Ttulo2"/>
       </w:pPr>
-      <w:bookmarkStart w:id="27" w:name="_Toc390991683"/>
+      <w:bookmarkStart w:id="32" w:name="_Toc392869426"/>
       <w:r>
         <w:t>Backend</w:t>
       </w:r>
-      <w:bookmarkEnd w:id="27"/>
+      <w:bookmarkEnd w:id="32"/>
     </w:p>
     <w:p/>
     <w:p/>
@@ -3927,6 +5608,118 @@
     </w:lvl>
   </w:abstractNum>
   <w:abstractNum w:abstractNumId="1">
+    <w:nsid w:val="064F4765"/>
+    <w:multiLevelType w:val="hybridMultilevel"/>
+    <w:tmpl w:val="D690F054"/>
+    <w:lvl w:ilvl="0" w:tplc="9CBA3D08">
+      <w:numFmt w:val="bullet"/>
+      <w:lvlText w:val="•"/>
+      <w:lvlJc w:val="left"/>
+      <w:pPr>
+        <w:ind w:left="1275" w:hanging="915"/>
+      </w:pPr>
+      <w:rPr>
+        <w:rFonts w:ascii="Consolas" w:eastAsia="Times New Roman" w:hAnsi="Consolas" w:cs="Consolas" w:hint="default"/>
+      </w:rPr>
+    </w:lvl>
+    <w:lvl w:ilvl="1" w:tplc="080A0003" w:tentative="1">
+      <w:start w:val="1"/>
+      <w:numFmt w:val="bullet"/>
+      <w:lvlText w:val="o"/>
+      <w:lvlJc w:val="left"/>
+      <w:pPr>
+        <w:ind w:left="1440" w:hanging="360"/>
+      </w:pPr>
+      <w:rPr>
+        <w:rFonts w:ascii="Courier New" w:hAnsi="Courier New" w:cs="Courier New" w:hint="default"/>
+      </w:rPr>
+    </w:lvl>
+    <w:lvl w:ilvl="2" w:tplc="080A0005" w:tentative="1">
+      <w:start w:val="1"/>
+      <w:numFmt w:val="bullet"/>
+      <w:lvlText w:val=""/>
+      <w:lvlJc w:val="left"/>
+      <w:pPr>
+        <w:ind w:left="2160" w:hanging="360"/>
+      </w:pPr>
+      <w:rPr>
+        <w:rFonts w:ascii="Wingdings" w:hAnsi="Wingdings" w:hint="default"/>
+      </w:rPr>
+    </w:lvl>
+    <w:lvl w:ilvl="3" w:tplc="080A0001" w:tentative="1">
+      <w:start w:val="1"/>
+      <w:numFmt w:val="bullet"/>
+      <w:lvlText w:val=""/>
+      <w:lvlJc w:val="left"/>
+      <w:pPr>
+        <w:ind w:left="2880" w:hanging="360"/>
+      </w:pPr>
+      <w:rPr>
+        <w:rFonts w:ascii="Symbol" w:hAnsi="Symbol" w:hint="default"/>
+      </w:rPr>
+    </w:lvl>
+    <w:lvl w:ilvl="4" w:tplc="080A0003" w:tentative="1">
+      <w:start w:val="1"/>
+      <w:numFmt w:val="bullet"/>
+      <w:lvlText w:val="o"/>
+      <w:lvlJc w:val="left"/>
+      <w:pPr>
+        <w:ind w:left="3600" w:hanging="360"/>
+      </w:pPr>
+      <w:rPr>
+        <w:rFonts w:ascii="Courier New" w:hAnsi="Courier New" w:cs="Courier New" w:hint="default"/>
+      </w:rPr>
+    </w:lvl>
+    <w:lvl w:ilvl="5" w:tplc="080A0005" w:tentative="1">
+      <w:start w:val="1"/>
+      <w:numFmt w:val="bullet"/>
+      <w:lvlText w:val=""/>
+      <w:lvlJc w:val="left"/>
+      <w:pPr>
+        <w:ind w:left="4320" w:hanging="360"/>
+      </w:pPr>
+      <w:rPr>
+        <w:rFonts w:ascii="Wingdings" w:hAnsi="Wingdings" w:hint="default"/>
+      </w:rPr>
+    </w:lvl>
+    <w:lvl w:ilvl="6" w:tplc="080A0001" w:tentative="1">
+      <w:start w:val="1"/>
+      <w:numFmt w:val="bullet"/>
+      <w:lvlText w:val=""/>
+      <w:lvlJc w:val="left"/>
+      <w:pPr>
+        <w:ind w:left="5040" w:hanging="360"/>
+      </w:pPr>
+      <w:rPr>
+        <w:rFonts w:ascii="Symbol" w:hAnsi="Symbol" w:hint="default"/>
+      </w:rPr>
+    </w:lvl>
+    <w:lvl w:ilvl="7" w:tplc="080A0003" w:tentative="1">
+      <w:start w:val="1"/>
+      <w:numFmt w:val="bullet"/>
+      <w:lvlText w:val="o"/>
+      <w:lvlJc w:val="left"/>
+      <w:pPr>
+        <w:ind w:left="5760" w:hanging="360"/>
+      </w:pPr>
+      <w:rPr>
+        <w:rFonts w:ascii="Courier New" w:hAnsi="Courier New" w:cs="Courier New" w:hint="default"/>
+      </w:rPr>
+    </w:lvl>
+    <w:lvl w:ilvl="8" w:tplc="080A0005" w:tentative="1">
+      <w:start w:val="1"/>
+      <w:numFmt w:val="bullet"/>
+      <w:lvlText w:val=""/>
+      <w:lvlJc w:val="left"/>
+      <w:pPr>
+        <w:ind w:left="6480" w:hanging="360"/>
+      </w:pPr>
+      <w:rPr>
+        <w:rFonts w:ascii="Wingdings" w:hAnsi="Wingdings" w:hint="default"/>
+      </w:rPr>
+    </w:lvl>
+  </w:abstractNum>
+  <w:abstractNum w:abstractNumId="2">
     <w:nsid w:val="24C55C7A"/>
     <w:multiLevelType w:val="hybridMultilevel"/>
     <w:tmpl w:val="05784F14"/>
@@ -4039,7 +5832,7 @@
       </w:rPr>
     </w:lvl>
   </w:abstractNum>
-  <w:abstractNum w:abstractNumId="2">
+  <w:abstractNum w:abstractNumId="3">
     <w:nsid w:val="26E85C14"/>
     <w:multiLevelType w:val="hybridMultilevel"/>
     <w:tmpl w:val="646ACE96"/>
@@ -4125,7 +5918,7 @@
       </w:pPr>
     </w:lvl>
   </w:abstractNum>
-  <w:abstractNum w:abstractNumId="3">
+  <w:abstractNum w:abstractNumId="4">
     <w:nsid w:val="280E5E9B"/>
     <w:multiLevelType w:val="hybridMultilevel"/>
     <w:tmpl w:val="75C6D208"/>
@@ -4238,7 +6031,7 @@
       </w:rPr>
     </w:lvl>
   </w:abstractNum>
-  <w:abstractNum w:abstractNumId="4">
+  <w:abstractNum w:abstractNumId="5">
     <w:nsid w:val="3077730B"/>
     <w:multiLevelType w:val="hybridMultilevel"/>
     <w:tmpl w:val="949CA1D4"/>
@@ -4351,7 +6144,7 @@
       </w:rPr>
     </w:lvl>
   </w:abstractNum>
-  <w:abstractNum w:abstractNumId="5">
+  <w:abstractNum w:abstractNumId="6">
     <w:nsid w:val="307C348E"/>
     <w:multiLevelType w:val="hybridMultilevel"/>
     <w:tmpl w:val="E76CA0B0"/>
@@ -4464,7 +6257,7 @@
       </w:rPr>
     </w:lvl>
   </w:abstractNum>
-  <w:abstractNum w:abstractNumId="6">
+  <w:abstractNum w:abstractNumId="7">
     <w:nsid w:val="3DAC2D2F"/>
     <w:multiLevelType w:val="hybridMultilevel"/>
     <w:tmpl w:val="1E7022F4"/>
@@ -4550,7 +6343,7 @@
       </w:pPr>
     </w:lvl>
   </w:abstractNum>
-  <w:abstractNum w:abstractNumId="7">
+  <w:abstractNum w:abstractNumId="8">
     <w:nsid w:val="3EF92310"/>
     <w:multiLevelType w:val="hybridMultilevel"/>
     <w:tmpl w:val="B0625090"/>
@@ -4663,7 +6456,7 @@
       </w:rPr>
     </w:lvl>
   </w:abstractNum>
-  <w:abstractNum w:abstractNumId="8">
+  <w:abstractNum w:abstractNumId="9">
     <w:nsid w:val="527650E8"/>
     <w:multiLevelType w:val="hybridMultilevel"/>
     <w:tmpl w:val="1EF6495C"/>
@@ -4776,7 +6569,7 @@
       </w:rPr>
     </w:lvl>
   </w:abstractNum>
-  <w:abstractNum w:abstractNumId="9">
+  <w:abstractNum w:abstractNumId="10">
     <w:nsid w:val="53B80BAD"/>
     <w:multiLevelType w:val="hybridMultilevel"/>
     <w:tmpl w:val="4F80474C"/>
@@ -4889,7 +6682,7 @@
       </w:rPr>
     </w:lvl>
   </w:abstractNum>
-  <w:abstractNum w:abstractNumId="10">
+  <w:abstractNum w:abstractNumId="11">
     <w:nsid w:val="67D0605F"/>
     <w:multiLevelType w:val="hybridMultilevel"/>
     <w:tmpl w:val="D27A258C"/>
@@ -5002,7 +6795,7 @@
       </w:rPr>
     </w:lvl>
   </w:abstractNum>
-  <w:abstractNum w:abstractNumId="11">
+  <w:abstractNum w:abstractNumId="12">
     <w:nsid w:val="75FA591F"/>
     <w:multiLevelType w:val="hybridMultilevel"/>
     <w:tmpl w:val="C9BE3BE8"/>
@@ -5089,40 +6882,43 @@
     </w:lvl>
   </w:abstractNum>
   <w:num w:numId="1">
+    <w:abstractNumId w:val="5"/>
+  </w:num>
+  <w:num w:numId="2">
+    <w:abstractNumId w:val="6"/>
+  </w:num>
+  <w:num w:numId="3">
     <w:abstractNumId w:val="4"/>
   </w:num>
-  <w:num w:numId="2">
-    <w:abstractNumId w:val="5"/>
+  <w:num w:numId="4">
+    <w:abstractNumId w:val="9"/>
   </w:num>
-  <w:num w:numId="3">
+  <w:num w:numId="5">
+    <w:abstractNumId w:val="11"/>
+  </w:num>
+  <w:num w:numId="6">
+    <w:abstractNumId w:val="8"/>
+  </w:num>
+  <w:num w:numId="7">
+    <w:abstractNumId w:val="2"/>
+  </w:num>
+  <w:num w:numId="8">
+    <w:abstractNumId w:val="12"/>
+  </w:num>
+  <w:num w:numId="9">
     <w:abstractNumId w:val="3"/>
   </w:num>
-  <w:num w:numId="4">
-    <w:abstractNumId w:val="8"/>
-  </w:num>
-  <w:num w:numId="5">
+  <w:num w:numId="10">
     <w:abstractNumId w:val="10"/>
-  </w:num>
-  <w:num w:numId="6">
-    <w:abstractNumId w:val="7"/>
-  </w:num>
-  <w:num w:numId="7">
-    <w:abstractNumId w:val="1"/>
-  </w:num>
-  <w:num w:numId="8">
-    <w:abstractNumId w:val="11"/>
-  </w:num>
-  <w:num w:numId="9">
-    <w:abstractNumId w:val="2"/>
-  </w:num>
-  <w:num w:numId="10">
-    <w:abstractNumId w:val="9"/>
   </w:num>
   <w:num w:numId="11">
     <w:abstractNumId w:val="0"/>
   </w:num>
   <w:num w:numId="12">
-    <w:abstractNumId w:val="6"/>
+    <w:abstractNumId w:val="7"/>
+  </w:num>
+  <w:num w:numId="13">
+    <w:abstractNumId w:val="1"/>
   </w:num>
 </w:numbering>
 </file>
@@ -5764,6 +7560,115 @@
       <w:lang w:eastAsia="es-MX"/>
     </w:rPr>
   </w:style>
+  <w:style w:type="table" w:styleId="Tablaconcuadrcula">
+    <w:name w:val="Table Grid"/>
+    <w:basedOn w:val="Tablanormal"/>
+    <w:uiPriority w:val="39"/>
+    <w:rsid w:val="002318D4"/>
+    <w:pPr>
+      <w:spacing w:after="0" w:line="240" w:lineRule="auto"/>
+    </w:pPr>
+    <w:tblPr>
+      <w:tblInd w:w="0" w:type="dxa"/>
+      <w:tblBorders>
+        <w:top w:val="single" w:sz="4" w:space="0" w:color="auto"/>
+        <w:left w:val="single" w:sz="4" w:space="0" w:color="auto"/>
+        <w:bottom w:val="single" w:sz="4" w:space="0" w:color="auto"/>
+        <w:right w:val="single" w:sz="4" w:space="0" w:color="auto"/>
+        <w:insideH w:val="single" w:sz="4" w:space="0" w:color="auto"/>
+        <w:insideV w:val="single" w:sz="4" w:space="0" w:color="auto"/>
+      </w:tblBorders>
+      <w:tblCellMar>
+        <w:top w:w="0" w:type="dxa"/>
+        <w:left w:w="108" w:type="dxa"/>
+        <w:bottom w:w="0" w:type="dxa"/>
+        <w:right w:w="108" w:type="dxa"/>
+      </w:tblCellMar>
+    </w:tblPr>
+  </w:style>
+  <w:style w:type="table" w:styleId="Tabladecuadrcula4-nfasis5">
+    <w:name w:val="Grid Table 4 Accent 5"/>
+    <w:basedOn w:val="Tablanormal"/>
+    <w:uiPriority w:val="49"/>
+    <w:rsid w:val="002318D4"/>
+    <w:pPr>
+      <w:spacing w:after="0" w:line="240" w:lineRule="auto"/>
+    </w:pPr>
+    <w:tblPr>
+      <w:tblStyleRowBandSize w:val="1"/>
+      <w:tblStyleColBandSize w:val="1"/>
+      <w:tblInd w:w="0" w:type="dxa"/>
+      <w:tblBorders>
+        <w:top w:val="single" w:sz="4" w:space="0" w:color="8EAADB" w:themeColor="accent5" w:themeTint="99"/>
+        <w:left w:val="single" w:sz="4" w:space="0" w:color="8EAADB" w:themeColor="accent5" w:themeTint="99"/>
+        <w:bottom w:val="single" w:sz="4" w:space="0" w:color="8EAADB" w:themeColor="accent5" w:themeTint="99"/>
+        <w:right w:val="single" w:sz="4" w:space="0" w:color="8EAADB" w:themeColor="accent5" w:themeTint="99"/>
+        <w:insideH w:val="single" w:sz="4" w:space="0" w:color="8EAADB" w:themeColor="accent5" w:themeTint="99"/>
+        <w:insideV w:val="single" w:sz="4" w:space="0" w:color="8EAADB" w:themeColor="accent5" w:themeTint="99"/>
+      </w:tblBorders>
+      <w:tblCellMar>
+        <w:top w:w="0" w:type="dxa"/>
+        <w:left w:w="108" w:type="dxa"/>
+        <w:bottom w:w="0" w:type="dxa"/>
+        <w:right w:w="108" w:type="dxa"/>
+      </w:tblCellMar>
+    </w:tblPr>
+    <w:tblStylePr w:type="firstRow">
+      <w:rPr>
+        <w:b/>
+        <w:bCs/>
+        <w:color w:val="FFFFFF" w:themeColor="background1"/>
+      </w:rPr>
+      <w:tblPr/>
+      <w:tcPr>
+        <w:tcBorders>
+          <w:top w:val="single" w:sz="4" w:space="0" w:color="4472C4" w:themeColor="accent5"/>
+          <w:left w:val="single" w:sz="4" w:space="0" w:color="4472C4" w:themeColor="accent5"/>
+          <w:bottom w:val="single" w:sz="4" w:space="0" w:color="4472C4" w:themeColor="accent5"/>
+          <w:right w:val="single" w:sz="4" w:space="0" w:color="4472C4" w:themeColor="accent5"/>
+          <w:insideH w:val="nil"/>
+          <w:insideV w:val="nil"/>
+        </w:tcBorders>
+        <w:shd w:val="clear" w:color="auto" w:fill="4472C4" w:themeFill="accent5"/>
+      </w:tcPr>
+    </w:tblStylePr>
+    <w:tblStylePr w:type="lastRow">
+      <w:rPr>
+        <w:b/>
+        <w:bCs/>
+      </w:rPr>
+      <w:tblPr/>
+      <w:tcPr>
+        <w:tcBorders>
+          <w:top w:val="double" w:sz="4" w:space="0" w:color="4472C4" w:themeColor="accent5"/>
+        </w:tcBorders>
+      </w:tcPr>
+    </w:tblStylePr>
+    <w:tblStylePr w:type="firstCol">
+      <w:rPr>
+        <w:b/>
+        <w:bCs/>
+      </w:rPr>
+    </w:tblStylePr>
+    <w:tblStylePr w:type="lastCol">
+      <w:rPr>
+        <w:b/>
+        <w:bCs/>
+      </w:rPr>
+    </w:tblStylePr>
+    <w:tblStylePr w:type="band1Vert">
+      <w:tblPr/>
+      <w:tcPr>
+        <w:shd w:val="clear" w:color="auto" w:fill="D9E2F3" w:themeFill="accent5" w:themeFillTint="33"/>
+      </w:tcPr>
+    </w:tblStylePr>
+    <w:tblStylePr w:type="band1Horz">
+      <w:tblPr/>
+      <w:tcPr>
+        <w:shd w:val="clear" w:color="auto" w:fill="D9E2F3" w:themeFill="accent5" w:themeFillTint="33"/>
+      </w:tcPr>
+    </w:tblStylePr>
+  </w:style>
 </w:styles>
 </file>
 
@@ -6033,7 +7938,7 @@
 </file>
 
 <file path=customXml/itemProps1.xml><?xml version="1.0" encoding="utf-8"?>
-<ds:datastoreItem xmlns:ds="http://schemas.openxmlformats.org/officeDocument/2006/customXml" ds:itemID="{A79567A4-C045-48D0-816B-9E340AE6655D}">
+<ds:datastoreItem xmlns:ds="http://schemas.openxmlformats.org/officeDocument/2006/customXml" ds:itemID="{698642A6-C91A-44A1-BC31-832500C2AB57}">
   <ds:schemaRefs>
     <ds:schemaRef ds:uri="http://schemas.openxmlformats.org/officeDocument/2006/bibliography"/>
   </ds:schemaRefs>

</xml_diff>

<commit_message>
re compuso documento tenia un salto de hoja mas
</commit_message>
<xml_diff>
--- a/Online Store Documentacion.docx
+++ b/Online Store Documentacion.docx
@@ -467,15 +467,7 @@
             <w:rPr>
               <w:lang w:val="es-ES"/>
             </w:rPr>
-            <w:t>Conteni</w:t>
-          </w:r>
-          <w:bookmarkStart w:id="0" w:name="_GoBack"/>
-          <w:bookmarkEnd w:id="0"/>
-          <w:r>
-            <w:rPr>
-              <w:lang w:val="es-ES"/>
-            </w:rPr>
-            <w:t>do</w:t>
+            <w:t>Contenido</w:t>
           </w:r>
         </w:p>
         <w:p>
@@ -2930,38 +2922,22 @@
     </w:p>
     <w:p>
       <w:pPr>
-        <w:rPr>
-          <w:b/>
-        </w:rPr>
-      </w:pPr>
-      <w:r>
-        <w:rPr>
-          <w:b/>
-        </w:rPr>
-        <w:br w:type="page"/>
-      </w:r>
-    </w:p>
-    <w:p>
-      <w:pPr>
         <w:pStyle w:val="Ttulo1"/>
         <w:jc w:val="center"/>
+        <w:rPr>
+          <w:rFonts w:eastAsiaTheme="minorHAnsi"/>
+        </w:rPr>
+      </w:pPr>
+      <w:bookmarkStart w:id="0" w:name="_Toc392869395"/>
+      <w:r>
         <w:rPr>
           <w:rFonts w:eastAsia="Times New Roman"/>
           <w:b/>
           <w:lang w:eastAsia="es-MX"/>
         </w:rPr>
-      </w:pPr>
-      <w:bookmarkStart w:id="1" w:name="_Toc392869395"/>
-      <w:r>
-        <w:rPr>
-          <w:rFonts w:eastAsia="Times New Roman"/>
-          <w:b/>
-          <w:lang w:eastAsia="es-MX"/>
-        </w:rPr>
-        <w:lastRenderedPageBreak/>
         <w:t>Introducción</w:t>
       </w:r>
-      <w:bookmarkEnd w:id="1"/>
+      <w:bookmarkEnd w:id="0"/>
     </w:p>
     <w:p>
       <w:pPr>
@@ -3031,7 +3007,19 @@
           <w:szCs w:val="24"/>
           <w:lang w:eastAsia="es-MX"/>
         </w:rPr>
-        <w:t>En el presente proyecto se desarrollara e implementara una aplicación web, con el lenguaje de programación HTML5, utilizando hojas de estilo CSS3 y con JavaScript con conexión a una base de datos, para una tienda en línea de una empresa vendiendo sus productos a personas en específico, y en base en la información general reportes para saber el inventario de los productos, monto vendido y listado de clientes para dicha empresa.</w:t>
+        <w:t>En el presente proyecto se desarrollara e implementara una aplicación web, con el lenguaje de programación HTML5, utilizando hojas de estilo CSS3 y con JavaScript con conexión a una base de datos, para una tienda en línea de una empresa vendiendo sus productos a personas en específico, y en b</w:t>
+      </w:r>
+      <w:bookmarkStart w:id="1" w:name="_GoBack"/>
+      <w:bookmarkEnd w:id="1"/>
+      <w:r>
+        <w:rPr>
+          <w:rFonts w:ascii="Arial" w:eastAsia="Times New Roman" w:hAnsi="Arial" w:cs="Arial"/>
+          <w:color w:val="333333"/>
+          <w:sz w:val="24"/>
+          <w:szCs w:val="24"/>
+          <w:lang w:eastAsia="es-MX"/>
+        </w:rPr>
+        <w:t>ase en la información general reportes para saber el inventario de los productos, monto vendido y listado de clientes para dicha empresa.</w:t>
       </w:r>
     </w:p>
     <w:p>
@@ -3762,6 +3750,7 @@
           <w:szCs w:val="24"/>
           <w:lang w:eastAsia="es-MX"/>
         </w:rPr>
+        <w:lastRenderedPageBreak/>
         <w:t xml:space="preserve">Proporcionar información confiable y en forma rápida. </w:t>
       </w:r>
     </w:p>
@@ -4092,8 +4081,16 @@
               <w:rPr>
                 <w:lang w:eastAsia="es-MX"/>
               </w:rPr>
-              <w:t>Juan Noh</w:t>
-            </w:r>
+              <w:t xml:space="preserve">Juan </w:t>
+            </w:r>
+            <w:proofErr w:type="spellStart"/>
+            <w:r>
+              <w:rPr>
+                <w:lang w:eastAsia="es-MX"/>
+              </w:rPr>
+              <w:t>Noh</w:t>
+            </w:r>
+            <w:proofErr w:type="spellEnd"/>
           </w:p>
         </w:tc>
         <w:tc>
@@ -7938,7 +7935,7 @@
 </file>
 
 <file path=customXml/itemProps1.xml><?xml version="1.0" encoding="utf-8"?>
-<ds:datastoreItem xmlns:ds="http://schemas.openxmlformats.org/officeDocument/2006/customXml" ds:itemID="{698642A6-C91A-44A1-BC31-832500C2AB57}">
+<ds:datastoreItem xmlns:ds="http://schemas.openxmlformats.org/officeDocument/2006/customXml" ds:itemID="{711A8276-190C-4835-8AE3-7241EA5934D1}">
   <ds:schemaRefs>
     <ds:schemaRef ds:uri="http://schemas.openxmlformats.org/officeDocument/2006/bibliography"/>
   </ds:schemaRefs>

</xml_diff>